<commit_message>
Finish up to 12.3 in LSR, find and add data files for LSR
</commit_message>
<xml_diff>
--- a/MachineLearning/Coursera/StanfordMachineLearning/Week10_LargeScaleML/Week_10_GradientDescentWithLargeDatasets.docx
+++ b/MachineLearning/Coursera/StanfordMachineLearning/Week10_LargeScaleML/Week_10_GradientDescentWithLargeDatasets.docx
@@ -1392,10 +1392,7 @@
         <w:t xml:space="preserve">the parameters </w:t>
       </w:r>
       <w:r>
-        <w:t>Ө</w:t>
-      </w:r>
-      <w:r>
-        <w:t>:</w:t>
+        <w:t>Ө:</w:t>
       </w:r>
     </w:p>
     <w:p>
@@ -3534,13 +3531,219 @@
         <w:t xml:space="preserve">This </w:t>
       </w:r>
       <w:r>
-        <w:t>is why Stochastic gradient descent can be much faster</w:t>
+        <w:t>is why Stochastic gradient descent can be much faster.</w:t>
+      </w:r>
+    </w:p>
+    <w:p>
+      <w:pPr>
+        <w:pStyle w:val="ListBullet"/>
+      </w:pPr>
+      <w:r>
+        <w:rPr>
+          <w:noProof/>
+        </w:rPr>
+        <w:drawing>
+          <wp:inline distT="0" distB="0" distL="0" distR="0" wp14:anchorId="0580D668" wp14:editId="2F803BFF">
+            <wp:extent cx="5838825" cy="466725"/>
+            <wp:effectExtent l="0" t="0" r="9525" b="9525"/>
+            <wp:docPr id="2" name="Picture 2"/>
+            <wp:cNvGraphicFramePr>
+              <a:graphicFrameLocks xmlns:a="http://schemas.openxmlformats.org/drawingml/2006/main" noChangeAspect="1"/>
+            </wp:cNvGraphicFramePr>
+            <a:graphic xmlns:a="http://schemas.openxmlformats.org/drawingml/2006/main">
+              <a:graphicData uri="http://schemas.openxmlformats.org/drawingml/2006/picture">
+                <pic:pic xmlns:pic="http://schemas.openxmlformats.org/drawingml/2006/picture">
+                  <pic:nvPicPr>
+                    <pic:cNvPr id="1" name=""/>
+                    <pic:cNvPicPr/>
+                  </pic:nvPicPr>
+                  <pic:blipFill>
+                    <a:blip r:embed="rId22"/>
+                    <a:stretch>
+                      <a:fillRect/>
+                    </a:stretch>
+                  </pic:blipFill>
+                  <pic:spPr>
+                    <a:xfrm>
+                      <a:off x="0" y="0"/>
+                      <a:ext cx="5838825" cy="466725"/>
+                    </a:xfrm>
+                    <a:prstGeom prst="rect">
+                      <a:avLst/>
+                    </a:prstGeom>
+                  </pic:spPr>
+                </pic:pic>
+              </a:graphicData>
+            </a:graphic>
+          </wp:inline>
+        </w:drawing>
+      </w:r>
+    </w:p>
+    <w:p>
+      <w:pPr>
+        <w:pStyle w:val="ListBullet"/>
+        <w:tabs>
+          <w:tab w:val="clear" w:pos="360"/>
+          <w:tab w:val="num" w:pos="720"/>
+        </w:tabs>
+        <w:ind w:left="720"/>
+      </w:pPr>
+      <w:r>
+        <w:rPr>
+          <w:noProof/>
+        </w:rPr>
+        <w:drawing>
+          <wp:inline distT="0" distB="0" distL="0" distR="0" wp14:anchorId="1BADAE38" wp14:editId="5E63114C">
+            <wp:extent cx="5562600" cy="396240"/>
+            <wp:effectExtent l="0" t="0" r="0" b="3810"/>
+            <wp:docPr id="3" name="Picture 3"/>
+            <wp:cNvGraphicFramePr>
+              <a:graphicFrameLocks xmlns:a="http://schemas.openxmlformats.org/drawingml/2006/main" noChangeAspect="1"/>
+            </wp:cNvGraphicFramePr>
+            <a:graphic xmlns:a="http://schemas.openxmlformats.org/drawingml/2006/main">
+              <a:graphicData uri="http://schemas.openxmlformats.org/drawingml/2006/picture">
+                <pic:pic xmlns:pic="http://schemas.openxmlformats.org/drawingml/2006/picture">
+                  <pic:nvPicPr>
+                    <pic:cNvPr id="1" name=""/>
+                    <pic:cNvPicPr/>
+                  </pic:nvPicPr>
+                  <pic:blipFill rotWithShape="1">
+                    <a:blip r:embed="rId23"/>
+                    <a:srcRect b="86493"/>
+                    <a:stretch/>
+                  </pic:blipFill>
+                  <pic:spPr bwMode="auto">
+                    <a:xfrm>
+                      <a:off x="0" y="0"/>
+                      <a:ext cx="5562600" cy="396240"/>
+                    </a:xfrm>
+                    <a:prstGeom prst="rect">
+                      <a:avLst/>
+                    </a:prstGeom>
+                    <a:ln>
+                      <a:noFill/>
+                    </a:ln>
+                    <a:extLst>
+                      <a:ext uri="{53640926-AAD7-44D8-BBD7-CCE9431645EC}">
+                        <a14:shadowObscured xmlns:a14="http://schemas.microsoft.com/office/drawing/2010/main"/>
+                      </a:ext>
+                    </a:extLst>
+                  </pic:spPr>
+                </pic:pic>
+              </a:graphicData>
+            </a:graphic>
+          </wp:inline>
+        </w:drawing>
+      </w:r>
+    </w:p>
+    <w:p>
+      <w:pPr>
+        <w:pStyle w:val="ListBullet"/>
+        <w:tabs>
+          <w:tab w:val="clear" w:pos="360"/>
+          <w:tab w:val="num" w:pos="720"/>
+        </w:tabs>
+        <w:ind w:left="720"/>
+      </w:pPr>
+      <w:r>
+        <w:rPr>
+          <w:noProof/>
+        </w:rPr>
+        <w:drawing>
+          <wp:inline distT="0" distB="0" distL="0" distR="0" wp14:anchorId="477034F9" wp14:editId="27A5AFCF">
+            <wp:extent cx="5562600" cy="685800"/>
+            <wp:effectExtent l="0" t="0" r="0" b="0"/>
+            <wp:docPr id="4" name="Picture 4"/>
+            <wp:cNvGraphicFramePr>
+              <a:graphicFrameLocks xmlns:a="http://schemas.openxmlformats.org/drawingml/2006/main" noChangeAspect="1"/>
+            </wp:cNvGraphicFramePr>
+            <a:graphic xmlns:a="http://schemas.openxmlformats.org/drawingml/2006/main">
+              <a:graphicData uri="http://schemas.openxmlformats.org/drawingml/2006/picture">
+                <pic:pic xmlns:pic="http://schemas.openxmlformats.org/drawingml/2006/picture">
+                  <pic:nvPicPr>
+                    <pic:cNvPr id="1" name=""/>
+                    <pic:cNvPicPr/>
+                  </pic:nvPicPr>
+                  <pic:blipFill rotWithShape="1">
+                    <a:blip r:embed="rId23"/>
+                    <a:srcRect t="37859" b="38643"/>
+                    <a:stretch/>
+                  </pic:blipFill>
+                  <pic:spPr bwMode="auto">
+                    <a:xfrm>
+                      <a:off x="0" y="0"/>
+                      <a:ext cx="5562600" cy="685800"/>
+                    </a:xfrm>
+                    <a:prstGeom prst="rect">
+                      <a:avLst/>
+                    </a:prstGeom>
+                    <a:ln>
+                      <a:noFill/>
+                    </a:ln>
+                    <a:extLst>
+                      <a:ext uri="{53640926-AAD7-44D8-BBD7-CCE9431645EC}">
+                        <a14:shadowObscured xmlns:a14="http://schemas.microsoft.com/office/drawing/2010/main"/>
+                      </a:ext>
+                    </a:extLst>
+                  </pic:spPr>
+                </pic:pic>
+              </a:graphicData>
+            </a:graphic>
+          </wp:inline>
+        </w:drawing>
+      </w:r>
+    </w:p>
+    <w:p>
+      <w:pPr>
+        <w:pStyle w:val="ListBullet"/>
+        <w:tabs>
+          <w:tab w:val="clear" w:pos="360"/>
+          <w:tab w:val="num" w:pos="720"/>
+        </w:tabs>
+        <w:ind w:left="720"/>
+      </w:pPr>
+      <w:r>
+        <w:rPr>
+          <w:noProof/>
+        </w:rPr>
+        <w:drawing>
+          <wp:inline distT="0" distB="0" distL="0" distR="0" wp14:anchorId="292A1DBB" wp14:editId="1261561A">
+            <wp:extent cx="5219700" cy="457200"/>
+            <wp:effectExtent l="0" t="0" r="0" b="0"/>
+            <wp:docPr id="6" name="Picture 6"/>
+            <wp:cNvGraphicFramePr>
+              <a:graphicFrameLocks xmlns:a="http://schemas.openxmlformats.org/drawingml/2006/main" noChangeAspect="1"/>
+            </wp:cNvGraphicFramePr>
+            <a:graphic xmlns:a="http://schemas.openxmlformats.org/drawingml/2006/main">
+              <a:graphicData uri="http://schemas.openxmlformats.org/drawingml/2006/picture">
+                <pic:pic xmlns:pic="http://schemas.openxmlformats.org/drawingml/2006/picture">
+                  <pic:nvPicPr>
+                    <pic:cNvPr id="1" name=""/>
+                    <pic:cNvPicPr/>
+                  </pic:nvPicPr>
+                  <pic:blipFill>
+                    <a:blip r:embed="rId24"/>
+                    <a:stretch>
+                      <a:fillRect/>
+                    </a:stretch>
+                  </pic:blipFill>
+                  <pic:spPr>
+                    <a:xfrm>
+                      <a:off x="0" y="0"/>
+                      <a:ext cx="5219700" cy="457200"/>
+                    </a:xfrm>
+                    <a:prstGeom prst="rect">
+                      <a:avLst/>
+                    </a:prstGeom>
+                  </pic:spPr>
+                </pic:pic>
+              </a:graphicData>
+            </a:graphic>
+          </wp:inline>
+        </w:drawing>
       </w:r>
       <w:bookmarkStart w:id="0" w:name="_GoBack"/>
       <w:bookmarkEnd w:id="0"/>
-      <w:r>
-        <w:t>.</w:t>
-      </w:r>
     </w:p>
     <w:p>
       <w:pPr>
@@ -4496,7 +4699,7 @@
 </file>
 
 <file path=customXml/itemProps1.xml><?xml version="1.0" encoding="utf-8"?>
-<ds:datastoreItem xmlns:ds="http://schemas.openxmlformats.org/officeDocument/2006/customXml" ds:itemID="{8C8D9A59-14E0-40D5-A2BF-0BC16F77EED5}">
+<ds:datastoreItem xmlns:ds="http://schemas.openxmlformats.org/officeDocument/2006/customXml" ds:itemID="{8234AFF8-4B8F-4A2D-B456-12AFA531CB1A}">
   <ds:schemaRefs>
     <ds:schemaRef ds:uri="http://schemas.openxmlformats.org/officeDocument/2006/bibliography"/>
   </ds:schemaRefs>

</xml_diff>

<commit_message>
Pass Week 9 Quiz in Coursera Stanford ML, but not 100% yet
</commit_message>
<xml_diff>
--- a/MachineLearning/Coursera/StanfordMachineLearning/Week10_LargeScaleML/Week_10_GradientDescentWithLargeDatasets.docx
+++ b/MachineLearning/Coursera/StanfordMachineLearning/Week10_LargeScaleML/Week_10_GradientDescentWithLargeDatasets.docx
@@ -1,6 +1,6 @@
 
 <file path=word/document.xml><?xml version="1.0" encoding="utf-8"?>
-<w:document xmlns:wpc="http://schemas.microsoft.com/office/word/2010/wordprocessingCanvas" xmlns:cx="http://schemas.microsoft.com/office/drawing/2014/chartex" xmlns:cx1="http://schemas.microsoft.com/office/drawing/2015/9/8/chartex" xmlns:cx2="http://schemas.microsoft.com/office/drawing/2015/10/21/chartex" xmlns:cx3="http://schemas.microsoft.com/office/drawing/2016/5/9/chartex" xmlns:cx4="http://schemas.microsoft.com/office/drawing/2016/5/10/chartex" xmlns:cx5="http://schemas.microsoft.com/office/drawing/2016/5/11/chartex" xmlns:cx6="http://schemas.microsoft.com/office/drawing/2016/5/12/chartex" xmlns:cx7="http://schemas.microsoft.com/office/drawing/2016/5/13/chartex" xmlns:cx8="http://schemas.microsoft.com/office/drawing/2016/5/14/chartex" xmlns:mc="http://schemas.openxmlformats.org/markup-compatibility/2006" xmlns:aink="http://schemas.microsoft.com/office/drawing/2016/ink" xmlns:am3d="http://schemas.microsoft.com/office/drawing/2017/model3d" xmlns:o="urn:schemas-microsoft-com:office:office" xmlns:r="http://schemas.openxmlformats.org/officeDocument/2006/relationships" xmlns:m="http://schemas.openxmlformats.org/officeDocument/2006/math" xmlns:v="urn:schemas-microsoft-com:vml" xmlns:wp14="http://schemas.microsoft.com/office/word/2010/wordprocessingDrawing" xmlns:wp="http://schemas.openxmlformats.org/drawingml/2006/wordprocessingDrawing" xmlns:w10="urn:schemas-microsoft-com:office:word" xmlns:w="http://schemas.openxmlformats.org/wordprocessingml/2006/main" xmlns:w14="http://schemas.microsoft.com/office/word/2010/wordml" xmlns:w15="http://schemas.microsoft.com/office/word/2012/wordml" xmlns:w16cid="http://schemas.microsoft.com/office/word/2016/wordml/cid" xmlns:w16se="http://schemas.microsoft.com/office/word/2015/wordml/symex" xmlns:wpg="http://schemas.microsoft.com/office/word/2010/wordprocessingGroup" xmlns:wpi="http://schemas.microsoft.com/office/word/2010/wordprocessingInk" xmlns:wne="http://schemas.microsoft.com/office/word/2006/wordml" xmlns:wps="http://schemas.microsoft.com/office/word/2010/wordprocessingShape" mc:Ignorable="w14 w15 w16se w16cid wp14">
+<w:document xmlns:wpc="http://schemas.microsoft.com/office/word/2010/wordprocessingCanvas" xmlns:mc="http://schemas.openxmlformats.org/markup-compatibility/2006" xmlns:o="urn:schemas-microsoft-com:office:office" xmlns:r="http://schemas.openxmlformats.org/officeDocument/2006/relationships" xmlns:m="http://schemas.openxmlformats.org/officeDocument/2006/math" xmlns:v="urn:schemas-microsoft-com:vml" xmlns:wp14="http://schemas.microsoft.com/office/word/2010/wordprocessingDrawing" xmlns:wp="http://schemas.openxmlformats.org/drawingml/2006/wordprocessingDrawing" xmlns:w10="urn:schemas-microsoft-com:office:word" xmlns:w="http://schemas.openxmlformats.org/wordprocessingml/2006/main" xmlns:w14="http://schemas.microsoft.com/office/word/2010/wordml" xmlns:w15="http://schemas.microsoft.com/office/word/2012/wordml" xmlns:wpg="http://schemas.microsoft.com/office/word/2010/wordprocessingGroup" xmlns:wpi="http://schemas.microsoft.com/office/word/2010/wordprocessingInk" xmlns:wne="http://schemas.microsoft.com/office/word/2006/wordml" xmlns:wps="http://schemas.microsoft.com/office/word/2010/wordprocessingShape" mc:Ignorable="w14 w15 wp14">
   <w:body>
     <w:p>
       <w:pPr>
@@ -2402,7 +2402,13 @@
         <w:t xml:space="preserve">otice this term </w:t>
       </w:r>
       <w:r>
-        <w:t xml:space="preserve">alpha is multiplied by in stochastic GD </w:t>
+        <w:t xml:space="preserve">alpha is multiplied by in </w:t>
+      </w:r>
+      <w:r>
+        <w:t xml:space="preserve">Stochastic </w:t>
+      </w:r>
+      <w:r>
+        <w:t xml:space="preserve">GD </w:t>
       </w:r>
       <w:r>
         <w:t>is exactly what we had inside the summation for Batch</w:t>
@@ -2518,16 +2524,16 @@
         <w:pStyle w:val="ListBullet"/>
       </w:pPr>
       <w:r>
-        <w:t xml:space="preserve">What </w:t>
-      </w:r>
-      <w:r>
         <w:t xml:space="preserve">Stochastic </w:t>
       </w:r>
       <w:r>
         <w:t xml:space="preserve">GD </w:t>
       </w:r>
       <w:r>
-        <w:t>is doing is scan</w:t>
+        <w:t>=</w:t>
+      </w:r>
+      <w:r>
+        <w:t xml:space="preserve"> scan</w:t>
       </w:r>
       <w:r>
         <w:t xml:space="preserve"> </w:t>
@@ -2563,7 +2569,7 @@
         <w:t xml:space="preserve"> </w:t>
       </w:r>
       <w:r>
-        <w:t xml:space="preserve">training example </w:t>
+        <w:t xml:space="preserve">training </w:t>
       </w:r>
       <w:r>
         <w:t xml:space="preserve">{x(1), y(1)} </w:t>
@@ -2608,7 +2614,13 @@
         <w:t xml:space="preserve">example, take a </w:t>
       </w:r>
       <w:r>
-        <w:t xml:space="preserve">small </w:t>
+        <w:rPr>
+          <w:i/>
+        </w:rPr>
+        <w:t>small</w:t>
+      </w:r>
+      <w:r>
+        <w:t xml:space="preserve"> </w:t>
       </w:r>
       <w:r>
         <w:t xml:space="preserve">gradient descent step </w:t>
@@ -2651,7 +2663,7 @@
         <w:t>training example</w:t>
       </w:r>
       <w:r>
-        <w:t xml:space="preserve">. </w:t>
+        <w:t>.</w:t>
       </w:r>
     </w:p>
     <w:p>
@@ -2662,7 +2674,7 @@
         <w:t xml:space="preserve">In </w:t>
       </w:r>
       <w:r>
-        <w:t xml:space="preserve">other words, it looks </w:t>
+        <w:t xml:space="preserve">other words: look </w:t>
       </w:r>
       <w:r>
         <w:t xml:space="preserve">at the </w:t>
@@ -2692,7 +2704,13 @@
         <w:t xml:space="preserve">the parameters a bit </w:t>
       </w:r>
       <w:r>
-        <w:t xml:space="preserve">just </w:t>
+        <w:rPr>
+          <w:i/>
+        </w:rPr>
+        <w:t>just</w:t>
+      </w:r>
+      <w:r>
+        <w:t xml:space="preserve"> </w:t>
       </w:r>
       <w:r>
         <w:t xml:space="preserve">to fit </w:t>
@@ -2782,7 +2800,12 @@
         <w:pStyle w:val="ListBullet"/>
       </w:pPr>
       <w:r>
-        <w:t xml:space="preserve">This </w:t>
+        <w:t>The outer</w:t>
+      </w:r>
+      <w:bookmarkStart w:id="0" w:name="_GoBack"/>
+      <w:bookmarkEnd w:id="0"/>
+      <w:r>
+        <w:t xml:space="preserve"> </w:t>
       </w:r>
       <w:r>
         <w:t xml:space="preserve">repeat loop may cause </w:t>
@@ -3742,8 +3765,6 @@
           </wp:inline>
         </w:drawing>
       </w:r>
-      <w:bookmarkStart w:id="0" w:name="_GoBack"/>
-      <w:bookmarkEnd w:id="0"/>
     </w:p>
     <w:p>
       <w:pPr>
@@ -3779,6 +3800,25 @@
         </w:rPr>
         <w:t>III. Mini-batch Gradient Descent</w:t>
       </w:r>
+    </w:p>
+    <w:p>
+      <w:pPr>
+        <w:pStyle w:val="ListBullet"/>
+        <w:numPr>
+          <w:ilvl w:val="0"/>
+          <w:numId w:val="0"/>
+        </w:numPr>
+        <w:jc w:val="center"/>
+        <w:rPr>
+          <w:b/>
+          <w:u w:val="single"/>
+        </w:rPr>
+      </w:pPr>
+    </w:p>
+    <w:p>
+      <w:pPr>
+        <w:pStyle w:val="ListBullet"/>
+      </w:pPr>
     </w:p>
     <w:p>
       <w:pPr>
@@ -3839,7 +3879,7 @@
 </file>
 
 <file path=word/endnotes.xml><?xml version="1.0" encoding="utf-8"?>
-<w:endnotes xmlns:wpc="http://schemas.microsoft.com/office/word/2010/wordprocessingCanvas" xmlns:cx="http://schemas.microsoft.com/office/drawing/2014/chartex" xmlns:cx1="http://schemas.microsoft.com/office/drawing/2015/9/8/chartex" xmlns:cx2="http://schemas.microsoft.com/office/drawing/2015/10/21/chartex" xmlns:cx3="http://schemas.microsoft.com/office/drawing/2016/5/9/chartex" xmlns:cx4="http://schemas.microsoft.com/office/drawing/2016/5/10/chartex" xmlns:cx5="http://schemas.microsoft.com/office/drawing/2016/5/11/chartex" xmlns:cx6="http://schemas.microsoft.com/office/drawing/2016/5/12/chartex" xmlns:cx7="http://schemas.microsoft.com/office/drawing/2016/5/13/chartex" xmlns:cx8="http://schemas.microsoft.com/office/drawing/2016/5/14/chartex" xmlns:mc="http://schemas.openxmlformats.org/markup-compatibility/2006" xmlns:aink="http://schemas.microsoft.com/office/drawing/2016/ink" xmlns:am3d="http://schemas.microsoft.com/office/drawing/2017/model3d" xmlns:o="urn:schemas-microsoft-com:office:office" xmlns:r="http://schemas.openxmlformats.org/officeDocument/2006/relationships" xmlns:m="http://schemas.openxmlformats.org/officeDocument/2006/math" xmlns:v="urn:schemas-microsoft-com:vml" xmlns:wp14="http://schemas.microsoft.com/office/word/2010/wordprocessingDrawing" xmlns:wp="http://schemas.openxmlformats.org/drawingml/2006/wordprocessingDrawing" xmlns:w10="urn:schemas-microsoft-com:office:word" xmlns:w="http://schemas.openxmlformats.org/wordprocessingml/2006/main" xmlns:w14="http://schemas.microsoft.com/office/word/2010/wordml" xmlns:w15="http://schemas.microsoft.com/office/word/2012/wordml" xmlns:w16cid="http://schemas.microsoft.com/office/word/2016/wordml/cid" xmlns:w16se="http://schemas.microsoft.com/office/word/2015/wordml/symex" xmlns:wpg="http://schemas.microsoft.com/office/word/2010/wordprocessingGroup" xmlns:wpi="http://schemas.microsoft.com/office/word/2010/wordprocessingInk" xmlns:wne="http://schemas.microsoft.com/office/word/2006/wordml" xmlns:wps="http://schemas.microsoft.com/office/word/2010/wordprocessingShape" mc:Ignorable="w14 w15 w16se w16cid wp14">
+<w:endnotes xmlns:wpc="http://schemas.microsoft.com/office/word/2010/wordprocessingCanvas" xmlns:mc="http://schemas.openxmlformats.org/markup-compatibility/2006" xmlns:o="urn:schemas-microsoft-com:office:office" xmlns:r="http://schemas.openxmlformats.org/officeDocument/2006/relationships" xmlns:m="http://schemas.openxmlformats.org/officeDocument/2006/math" xmlns:v="urn:schemas-microsoft-com:vml" xmlns:wp14="http://schemas.microsoft.com/office/word/2010/wordprocessingDrawing" xmlns:wp="http://schemas.openxmlformats.org/drawingml/2006/wordprocessingDrawing" xmlns:w10="urn:schemas-microsoft-com:office:word" xmlns:w="http://schemas.openxmlformats.org/wordprocessingml/2006/main" xmlns:w14="http://schemas.microsoft.com/office/word/2010/wordml" xmlns:w15="http://schemas.microsoft.com/office/word/2012/wordml" xmlns:wpg="http://schemas.microsoft.com/office/word/2010/wordprocessingGroup" xmlns:wpi="http://schemas.microsoft.com/office/word/2010/wordprocessingInk" xmlns:wne="http://schemas.microsoft.com/office/word/2006/wordml" xmlns:wps="http://schemas.microsoft.com/office/word/2010/wordprocessingShape" mc:Ignorable="w14 w15 wp14">
   <w:endnote w:type="separator" w:id="-1">
     <w:p>
       <w:pPr>
@@ -3864,7 +3904,7 @@
 </file>
 
 <file path=word/footnotes.xml><?xml version="1.0" encoding="utf-8"?>
-<w:footnotes xmlns:wpc="http://schemas.microsoft.com/office/word/2010/wordprocessingCanvas" xmlns:cx="http://schemas.microsoft.com/office/drawing/2014/chartex" xmlns:cx1="http://schemas.microsoft.com/office/drawing/2015/9/8/chartex" xmlns:cx2="http://schemas.microsoft.com/office/drawing/2015/10/21/chartex" xmlns:cx3="http://schemas.microsoft.com/office/drawing/2016/5/9/chartex" xmlns:cx4="http://schemas.microsoft.com/office/drawing/2016/5/10/chartex" xmlns:cx5="http://schemas.microsoft.com/office/drawing/2016/5/11/chartex" xmlns:cx6="http://schemas.microsoft.com/office/drawing/2016/5/12/chartex" xmlns:cx7="http://schemas.microsoft.com/office/drawing/2016/5/13/chartex" xmlns:cx8="http://schemas.microsoft.com/office/drawing/2016/5/14/chartex" xmlns:mc="http://schemas.openxmlformats.org/markup-compatibility/2006" xmlns:aink="http://schemas.microsoft.com/office/drawing/2016/ink" xmlns:am3d="http://schemas.microsoft.com/office/drawing/2017/model3d" xmlns:o="urn:schemas-microsoft-com:office:office" xmlns:r="http://schemas.openxmlformats.org/officeDocument/2006/relationships" xmlns:m="http://schemas.openxmlformats.org/officeDocument/2006/math" xmlns:v="urn:schemas-microsoft-com:vml" xmlns:wp14="http://schemas.microsoft.com/office/word/2010/wordprocessingDrawing" xmlns:wp="http://schemas.openxmlformats.org/drawingml/2006/wordprocessingDrawing" xmlns:w10="urn:schemas-microsoft-com:office:word" xmlns:w="http://schemas.openxmlformats.org/wordprocessingml/2006/main" xmlns:w14="http://schemas.microsoft.com/office/word/2010/wordml" xmlns:w15="http://schemas.microsoft.com/office/word/2012/wordml" xmlns:w16cid="http://schemas.microsoft.com/office/word/2016/wordml/cid" xmlns:w16se="http://schemas.microsoft.com/office/word/2015/wordml/symex" xmlns:wpg="http://schemas.microsoft.com/office/word/2010/wordprocessingGroup" xmlns:wpi="http://schemas.microsoft.com/office/word/2010/wordprocessingInk" xmlns:wne="http://schemas.microsoft.com/office/word/2006/wordml" xmlns:wps="http://schemas.microsoft.com/office/word/2010/wordprocessingShape" mc:Ignorable="w14 w15 w16se w16cid wp14">
+<w:footnotes xmlns:wpc="http://schemas.microsoft.com/office/word/2010/wordprocessingCanvas" xmlns:mc="http://schemas.openxmlformats.org/markup-compatibility/2006" xmlns:o="urn:schemas-microsoft-com:office:office" xmlns:r="http://schemas.openxmlformats.org/officeDocument/2006/relationships" xmlns:m="http://schemas.openxmlformats.org/officeDocument/2006/math" xmlns:v="urn:schemas-microsoft-com:vml" xmlns:wp14="http://schemas.microsoft.com/office/word/2010/wordprocessingDrawing" xmlns:wp="http://schemas.openxmlformats.org/drawingml/2006/wordprocessingDrawing" xmlns:w10="urn:schemas-microsoft-com:office:word" xmlns:w="http://schemas.openxmlformats.org/wordprocessingml/2006/main" xmlns:w14="http://schemas.microsoft.com/office/word/2010/wordml" xmlns:w15="http://schemas.microsoft.com/office/word/2012/wordml" xmlns:wpg="http://schemas.microsoft.com/office/word/2010/wordprocessingGroup" xmlns:wpi="http://schemas.microsoft.com/office/word/2010/wordprocessingInk" xmlns:wne="http://schemas.microsoft.com/office/word/2006/wordml" xmlns:wps="http://schemas.microsoft.com/office/word/2010/wordprocessingShape" mc:Ignorable="w14 w15 wp14">
   <w:footnote w:type="separator" w:id="-1">
     <w:p>
       <w:pPr>
@@ -3889,7 +3929,7 @@
 </file>
 
 <file path=word/numbering.xml><?xml version="1.0" encoding="utf-8"?>
-<w:numbering xmlns:wpc="http://schemas.microsoft.com/office/word/2010/wordprocessingCanvas" xmlns:cx="http://schemas.microsoft.com/office/drawing/2014/chartex" xmlns:cx1="http://schemas.microsoft.com/office/drawing/2015/9/8/chartex" xmlns:cx2="http://schemas.microsoft.com/office/drawing/2015/10/21/chartex" xmlns:cx3="http://schemas.microsoft.com/office/drawing/2016/5/9/chartex" xmlns:cx4="http://schemas.microsoft.com/office/drawing/2016/5/10/chartex" xmlns:cx5="http://schemas.microsoft.com/office/drawing/2016/5/11/chartex" xmlns:cx6="http://schemas.microsoft.com/office/drawing/2016/5/12/chartex" xmlns:cx7="http://schemas.microsoft.com/office/drawing/2016/5/13/chartex" xmlns:cx8="http://schemas.microsoft.com/office/drawing/2016/5/14/chartex" xmlns:mc="http://schemas.openxmlformats.org/markup-compatibility/2006" xmlns:aink="http://schemas.microsoft.com/office/drawing/2016/ink" xmlns:am3d="http://schemas.microsoft.com/office/drawing/2017/model3d" xmlns:o="urn:schemas-microsoft-com:office:office" xmlns:r="http://schemas.openxmlformats.org/officeDocument/2006/relationships" xmlns:m="http://schemas.openxmlformats.org/officeDocument/2006/math" xmlns:v="urn:schemas-microsoft-com:vml" xmlns:wp14="http://schemas.microsoft.com/office/word/2010/wordprocessingDrawing" xmlns:wp="http://schemas.openxmlformats.org/drawingml/2006/wordprocessingDrawing" xmlns:w10="urn:schemas-microsoft-com:office:word" xmlns:w="http://schemas.openxmlformats.org/wordprocessingml/2006/main" xmlns:w14="http://schemas.microsoft.com/office/word/2010/wordml" xmlns:w15="http://schemas.microsoft.com/office/word/2012/wordml" xmlns:w16cid="http://schemas.microsoft.com/office/word/2016/wordml/cid" xmlns:w16se="http://schemas.microsoft.com/office/word/2015/wordml/symex" xmlns:wpg="http://schemas.microsoft.com/office/word/2010/wordprocessingGroup" xmlns:wpi="http://schemas.microsoft.com/office/word/2010/wordprocessingInk" xmlns:wne="http://schemas.microsoft.com/office/word/2006/wordml" xmlns:wps="http://schemas.microsoft.com/office/word/2010/wordprocessingShape" mc:Ignorable="w14 w15 w16se w16cid wp14">
+<w:numbering xmlns:wpc="http://schemas.microsoft.com/office/word/2010/wordprocessingCanvas" xmlns:mc="http://schemas.openxmlformats.org/markup-compatibility/2006" xmlns:o="urn:schemas-microsoft-com:office:office" xmlns:r="http://schemas.openxmlformats.org/officeDocument/2006/relationships" xmlns:m="http://schemas.openxmlformats.org/officeDocument/2006/math" xmlns:v="urn:schemas-microsoft-com:vml" xmlns:wp14="http://schemas.microsoft.com/office/word/2010/wordprocessingDrawing" xmlns:wp="http://schemas.openxmlformats.org/drawingml/2006/wordprocessingDrawing" xmlns:w10="urn:schemas-microsoft-com:office:word" xmlns:w="http://schemas.openxmlformats.org/wordprocessingml/2006/main" xmlns:w14="http://schemas.microsoft.com/office/word/2010/wordml" xmlns:w15="http://schemas.microsoft.com/office/word/2012/wordml" xmlns:wpg="http://schemas.microsoft.com/office/word/2010/wordprocessingGroup" xmlns:wpi="http://schemas.microsoft.com/office/word/2010/wordprocessingInk" xmlns:wne="http://schemas.microsoft.com/office/word/2006/wordml" xmlns:wps="http://schemas.microsoft.com/office/word/2010/wordprocessingShape" mc:Ignorable="w14 w15 wp14">
   <w:abstractNum w:abstractNumId="0" w15:restartNumberingAfterBreak="0">
     <w:nsid w:val="FFFFFF89"/>
     <w:multiLevelType w:val="singleLevel"/>
@@ -3927,7 +3967,7 @@
 </file>
 
 <file path=word/styles.xml><?xml version="1.0" encoding="utf-8"?>
-<w:styles xmlns:mc="http://schemas.openxmlformats.org/markup-compatibility/2006" xmlns:r="http://schemas.openxmlformats.org/officeDocument/2006/relationships" xmlns:w="http://schemas.openxmlformats.org/wordprocessingml/2006/main" xmlns:w14="http://schemas.microsoft.com/office/word/2010/wordml" xmlns:w15="http://schemas.microsoft.com/office/word/2012/wordml" xmlns:w16cid="http://schemas.microsoft.com/office/word/2016/wordml/cid" xmlns:w16se="http://schemas.microsoft.com/office/word/2015/wordml/symex" mc:Ignorable="w14 w15 w16se w16cid">
+<w:styles xmlns:mc="http://schemas.openxmlformats.org/markup-compatibility/2006" xmlns:r="http://schemas.openxmlformats.org/officeDocument/2006/relationships" xmlns:w="http://schemas.openxmlformats.org/wordprocessingml/2006/main" xmlns:w14="http://schemas.microsoft.com/office/word/2010/wordml" xmlns:w15="http://schemas.microsoft.com/office/word/2012/wordml" mc:Ignorable="w14 w15">
   <w:docDefaults>
     <w:rPrDefault>
       <w:rPr>
@@ -3943,7 +3983,7 @@
       </w:pPr>
     </w:pPrDefault>
   </w:docDefaults>
-  <w:latentStyles w:defLockedState="0" w:defUIPriority="99" w:defSemiHidden="0" w:defUnhideWhenUsed="0" w:defQFormat="0" w:count="375">
+  <w:latentStyles w:defLockedState="0" w:defUIPriority="99" w:defSemiHidden="0" w:defUnhideWhenUsed="0" w:defQFormat="0" w:count="371">
     <w:lsdException w:name="Normal" w:uiPriority="0" w:qFormat="1"/>
     <w:lsdException w:name="heading 1" w:uiPriority="9" w:qFormat="1"/>
     <w:lsdException w:name="heading 2" w:semiHidden="1" w:uiPriority="9" w:unhideWhenUsed="1" w:qFormat="1"/>
@@ -4315,10 +4355,6 @@
     <w:lsdException w:name="List Table 5 Dark Accent 6" w:uiPriority="50"/>
     <w:lsdException w:name="List Table 6 Colorful Accent 6" w:uiPriority="51"/>
     <w:lsdException w:name="List Table 7 Colorful Accent 6" w:uiPriority="52"/>
-    <w:lsdException w:name="Mention" w:semiHidden="1" w:unhideWhenUsed="1"/>
-    <w:lsdException w:name="Smart Hyperlink" w:semiHidden="1" w:unhideWhenUsed="1"/>
-    <w:lsdException w:name="Hashtag" w:semiHidden="1" w:unhideWhenUsed="1"/>
-    <w:lsdException w:name="Unresolved Mention" w:semiHidden="1" w:unhideWhenUsed="1"/>
   </w:latentStyles>
   <w:style w:type="paragraph" w:default="1" w:styleId="Normal">
     <w:name w:val="Normal"/>
@@ -4699,7 +4735,7 @@
 </file>
 
 <file path=customXml/itemProps1.xml><?xml version="1.0" encoding="utf-8"?>
-<ds:datastoreItem xmlns:ds="http://schemas.openxmlformats.org/officeDocument/2006/customXml" ds:itemID="{8234AFF8-4B8F-4A2D-B456-12AFA531CB1A}">
+<ds:datastoreItem xmlns:ds="http://schemas.openxmlformats.org/officeDocument/2006/customXml" ds:itemID="{BDDF6681-B426-45BF-856D-4092136F91DE}">
   <ds:schemaRefs>
     <ds:schemaRef ds:uri="http://schemas.openxmlformats.org/officeDocument/2006/bibliography"/>
   </ds:schemaRefs>

</xml_diff>

<commit_message>
Finish Mini-Batch Gradient Descent lecture in Coursera Stanford ML
</commit_message>
<xml_diff>
--- a/MachineLearning/Coursera/StanfordMachineLearning/Week10_LargeScaleML/Week_10_GradientDescentWithLargeDatasets.docx
+++ b/MachineLearning/Coursera/StanfordMachineLearning/Week10_LargeScaleML/Week_10_GradientDescentWithLargeDatasets.docx
@@ -22,7 +22,7 @@
           <w:i/>
           <w:u w:val="single"/>
         </w:rPr>
-        <w:t>Gradient Descent W/ Large Datasets</w:t>
+        <w:t>Descent W/ Large Datasets</w:t>
       </w:r>
     </w:p>
     <w:p>
@@ -2802,8 +2802,6 @@
       <w:r>
         <w:t>The outer</w:t>
       </w:r>
-      <w:bookmarkStart w:id="0" w:name="_GoBack"/>
-      <w:bookmarkEnd w:id="0"/>
       <w:r>
         <w:t xml:space="preserve"> </w:t>
       </w:r>
@@ -3819,6 +3817,962 @@
       <w:pPr>
         <w:pStyle w:val="ListBullet"/>
       </w:pPr>
+      <w:r>
+        <w:t xml:space="preserve">So </w:t>
+      </w:r>
+      <w:r>
+        <w:t xml:space="preserve">Stochastic </w:t>
+      </w:r>
+      <w:r>
+        <w:t xml:space="preserve">GD </w:t>
+      </w:r>
+      <w:r>
+        <w:t xml:space="preserve">can be much faster than Batch </w:t>
+      </w:r>
+      <w:r>
+        <w:t>GD</w:t>
+      </w:r>
+      <w:r>
+        <w:t xml:space="preserve">. </w:t>
+      </w:r>
+    </w:p>
+    <w:p>
+      <w:pPr>
+        <w:pStyle w:val="ListBullet"/>
+      </w:pPr>
+      <w:r>
+        <w:t xml:space="preserve">Another variation </w:t>
+      </w:r>
+      <w:r>
+        <w:t xml:space="preserve">= </w:t>
+      </w:r>
+      <w:r>
+        <w:rPr>
+          <w:b/>
+        </w:rPr>
+        <w:t>Mini-batch GD</w:t>
+      </w:r>
+      <w:r>
+        <w:t xml:space="preserve">, which </w:t>
+      </w:r>
+      <w:r>
+        <w:t xml:space="preserve">can sometimes work even faster than stochastic </w:t>
+      </w:r>
+      <w:r>
+        <w:t>GD</w:t>
+      </w:r>
+    </w:p>
+    <w:p>
+      <w:pPr>
+        <w:pStyle w:val="ListBullet"/>
+      </w:pPr>
+      <w:r>
+        <w:t xml:space="preserve">In Batch </w:t>
+      </w:r>
+      <w:r>
+        <w:t>GD</w:t>
+      </w:r>
+      <w:r>
+        <w:t xml:space="preserve">, </w:t>
+      </w:r>
+      <w:r>
+        <w:t xml:space="preserve">we use </w:t>
+      </w:r>
+      <w:r>
+        <w:t>ALL</w:t>
+      </w:r>
+      <w:r>
+        <w:t xml:space="preserve"> m examples in each generation, w</w:t>
+      </w:r>
+      <w:r>
+        <w:t xml:space="preserve">hereas in Stochastic </w:t>
+      </w:r>
+      <w:r>
+        <w:t>GD</w:t>
+      </w:r>
+      <w:r>
+        <w:t xml:space="preserve">, </w:t>
+      </w:r>
+      <w:r>
+        <w:t>we use a sin</w:t>
+      </w:r>
+      <w:r>
+        <w:t>gle example in each generation, + w</w:t>
+      </w:r>
+      <w:r>
+        <w:t xml:space="preserve">hat Mini-batch </w:t>
+      </w:r>
+      <w:r>
+        <w:t>GD</w:t>
+      </w:r>
+      <w:r>
+        <w:t xml:space="preserve"> does is somewhere in between. </w:t>
+      </w:r>
+    </w:p>
+    <w:p>
+      <w:pPr>
+        <w:pStyle w:val="ListBullet"/>
+      </w:pPr>
+      <w:r>
+        <w:t>W</w:t>
+      </w:r>
+      <w:r>
+        <w:t>/</w:t>
+      </w:r>
+      <w:r>
+        <w:t xml:space="preserve"> this algorithm we </w:t>
+      </w:r>
+      <w:r>
+        <w:t xml:space="preserve">use </w:t>
+      </w:r>
+      <w:r>
+        <w:rPr>
+          <w:b/>
+        </w:rPr>
+        <w:t>b</w:t>
+      </w:r>
+      <w:r>
+        <w:t xml:space="preserve"> examples in each iteration where </w:t>
+      </w:r>
+      <w:r>
+        <w:rPr>
+          <w:b/>
+        </w:rPr>
+        <w:t>b</w:t>
+      </w:r>
+      <w:r>
+        <w:t xml:space="preserve"> </w:t>
+      </w:r>
+      <w:r>
+        <w:t xml:space="preserve">= a parameter, </w:t>
+      </w:r>
+      <w:r>
+        <w:t xml:space="preserve">the </w:t>
+      </w:r>
+      <w:r>
+        <w:rPr>
+          <w:b/>
+        </w:rPr>
+        <w:t>mini batch size</w:t>
+      </w:r>
+      <w:r>
+        <w:t xml:space="preserve"> </w:t>
+      </w:r>
+    </w:p>
+    <w:p>
+      <w:pPr>
+        <w:pStyle w:val="ListBullet"/>
+      </w:pPr>
+      <w:r>
+        <w:t>It’s l</w:t>
+      </w:r>
+      <w:r>
+        <w:t xml:space="preserve">ike </w:t>
+      </w:r>
+      <w:r>
+        <w:t xml:space="preserve">Batch </w:t>
+      </w:r>
+      <w:r>
+        <w:t>GD</w:t>
+      </w:r>
+      <w:r>
+        <w:t xml:space="preserve">, except </w:t>
+      </w:r>
+      <w:r>
+        <w:t xml:space="preserve">w/ a much smaller batch size </w:t>
+      </w:r>
+      <w:r>
+        <w:sym w:font="Wingdings" w:char="F0E0"/>
+      </w:r>
+      <w:r>
+        <w:t xml:space="preserve"> </w:t>
+      </w:r>
+      <w:r>
+        <w:t>typical choice for b might be</w:t>
+      </w:r>
+      <w:r>
+        <w:t xml:space="preserve"> from 2-100</w:t>
+      </w:r>
+      <w:r>
+        <w:t xml:space="preserve"> </w:t>
+      </w:r>
+    </w:p>
+    <w:p>
+      <w:pPr>
+        <w:pStyle w:val="ListBullet"/>
+      </w:pPr>
+      <w:r>
+        <w:t xml:space="preserve">The </w:t>
+      </w:r>
+      <w:r>
+        <w:t xml:space="preserve">idea is that rather than using </w:t>
+      </w:r>
+      <w:r>
+        <w:t xml:space="preserve">just 1 </w:t>
+      </w:r>
+      <w:r>
+        <w:t xml:space="preserve">or </w:t>
+      </w:r>
+      <w:r>
+        <w:t xml:space="preserve">using m examples at a time, </w:t>
+      </w:r>
+      <w:r>
+        <w:t xml:space="preserve">use b examples at a time. </w:t>
+      </w:r>
+    </w:p>
+    <w:p>
+      <w:pPr>
+        <w:pStyle w:val="ListBullet"/>
+        <w:numPr>
+          <w:ilvl w:val="0"/>
+          <w:numId w:val="0"/>
+        </w:numPr>
+        <w:ind w:left="1080" w:firstLine="360"/>
+      </w:pPr>
+      <w:r>
+        <w:rPr>
+          <w:noProof/>
+        </w:rPr>
+        <w:drawing>
+          <wp:inline distT="0" distB="0" distL="0" distR="0" wp14:anchorId="1B522C66" wp14:editId="46B94755">
+            <wp:extent cx="3839561" cy="897196"/>
+            <wp:effectExtent l="0" t="0" r="0" b="0"/>
+            <wp:docPr id="7" name="Picture 7"/>
+            <wp:cNvGraphicFramePr>
+              <a:graphicFrameLocks xmlns:a="http://schemas.openxmlformats.org/drawingml/2006/main" noChangeAspect="1"/>
+            </wp:cNvGraphicFramePr>
+            <a:graphic xmlns:a="http://schemas.openxmlformats.org/drawingml/2006/main">
+              <a:graphicData uri="http://schemas.openxmlformats.org/drawingml/2006/picture">
+                <pic:pic xmlns:pic="http://schemas.openxmlformats.org/drawingml/2006/picture">
+                  <pic:nvPicPr>
+                    <pic:cNvPr id="1" name=""/>
+                    <pic:cNvPicPr/>
+                  </pic:nvPicPr>
+                  <pic:blipFill rotWithShape="1">
+                    <a:blip r:embed="rId25"/>
+                    <a:srcRect t="24241"/>
+                    <a:stretch/>
+                  </pic:blipFill>
+                  <pic:spPr bwMode="auto">
+                    <a:xfrm>
+                      <a:off x="0" y="0"/>
+                      <a:ext cx="3840806" cy="897487"/>
+                    </a:xfrm>
+                    <a:prstGeom prst="rect">
+                      <a:avLst/>
+                    </a:prstGeom>
+                    <a:ln>
+                      <a:noFill/>
+                    </a:ln>
+                    <a:extLst>
+                      <a:ext uri="{53640926-AAD7-44D8-BBD7-CCE9431645EC}">
+                        <a14:shadowObscured xmlns:a14="http://schemas.microsoft.com/office/drawing/2010/main"/>
+                      </a:ext>
+                    </a:extLst>
+                  </pic:spPr>
+                </pic:pic>
+              </a:graphicData>
+            </a:graphic>
+          </wp:inline>
+        </w:drawing>
+      </w:r>
+    </w:p>
+    <w:p>
+      <w:pPr>
+        <w:pStyle w:val="ListBullet"/>
+      </w:pPr>
+      <w:r>
+        <w:t xml:space="preserve">For this example, say b </w:t>
+      </w:r>
+      <w:r>
+        <w:t xml:space="preserve">= </w:t>
+      </w:r>
+      <w:r>
+        <w:t>10</w:t>
+      </w:r>
+      <w:r>
+        <w:t xml:space="preserve"> examples from my training set, {x(i), y(i)} – {x(i+9), y(i+9)} </w:t>
+      </w:r>
+      <w:r>
+        <w:sym w:font="Wingdings" w:char="F0E0"/>
+      </w:r>
+      <w:r>
+        <w:t xml:space="preserve"> </w:t>
+      </w:r>
+      <w:r>
+        <w:t xml:space="preserve">essentially </w:t>
+      </w:r>
+      <w:r>
+        <w:t xml:space="preserve">perform a </w:t>
+      </w:r>
+      <w:r>
+        <w:t>GD</w:t>
+      </w:r>
+      <w:r>
+        <w:t xml:space="preserve"> update using these 10 examples. </w:t>
+      </w:r>
+    </w:p>
+    <w:p>
+      <w:pPr>
+        <w:pStyle w:val="ListBullet"/>
+      </w:pPr>
+      <w:r>
+        <w:t xml:space="preserve">In </w:t>
+      </w:r>
+      <w:r>
+        <w:t xml:space="preserve">this expression, </w:t>
+      </w:r>
+      <w:r>
+        <w:t xml:space="preserve">we’re </w:t>
+      </w:r>
+      <w:r>
+        <w:t xml:space="preserve">summing the gradient terms over </w:t>
+      </w:r>
+      <w:r>
+        <w:t xml:space="preserve">the 10 </w:t>
+      </w:r>
+      <w:r>
+        <w:t>examples</w:t>
+      </w:r>
+      <w:r>
+        <w:t xml:space="preserve">, then </w:t>
+      </w:r>
+      <w:r>
+        <w:t xml:space="preserve">go on to the next </w:t>
+      </w:r>
+      <w:r>
+        <w:t xml:space="preserve">10 </w:t>
+      </w:r>
+      <w:r>
+        <w:t>examples</w:t>
+      </w:r>
+      <w:r>
+        <w:t>, + so on</w:t>
+      </w:r>
+      <w:r>
+        <w:t xml:space="preserve">. </w:t>
+      </w:r>
+    </w:p>
+    <w:p>
+      <w:pPr>
+        <w:pStyle w:val="ListBullet"/>
+        <w:numPr>
+          <w:ilvl w:val="0"/>
+          <w:numId w:val="0"/>
+        </w:numPr>
+        <w:ind w:left="1800" w:firstLine="360"/>
+      </w:pPr>
+      <w:r>
+        <w:rPr>
+          <w:noProof/>
+        </w:rPr>
+        <w:drawing>
+          <wp:inline distT="0" distB="0" distL="0" distR="0" wp14:anchorId="452E1C80" wp14:editId="7448DC3E">
+            <wp:extent cx="2530549" cy="1646674"/>
+            <wp:effectExtent l="0" t="0" r="3175" b="0"/>
+            <wp:docPr id="5" name="Picture 5"/>
+            <wp:cNvGraphicFramePr>
+              <a:graphicFrameLocks xmlns:a="http://schemas.openxmlformats.org/drawingml/2006/main" noChangeAspect="1"/>
+            </wp:cNvGraphicFramePr>
+            <a:graphic xmlns:a="http://schemas.openxmlformats.org/drawingml/2006/main">
+              <a:graphicData uri="http://schemas.openxmlformats.org/drawingml/2006/picture">
+                <pic:pic xmlns:pic="http://schemas.openxmlformats.org/drawingml/2006/picture">
+                  <pic:nvPicPr>
+                    <pic:cNvPr id="1" name=""/>
+                    <pic:cNvPicPr/>
+                  </pic:nvPicPr>
+                  <pic:blipFill>
+                    <a:blip r:embed="rId26"/>
+                    <a:stretch>
+                      <a:fillRect/>
+                    </a:stretch>
+                  </pic:blipFill>
+                  <pic:spPr>
+                    <a:xfrm>
+                      <a:off x="0" y="0"/>
+                      <a:ext cx="2618314" cy="1703784"/>
+                    </a:xfrm>
+                    <a:prstGeom prst="rect">
+                      <a:avLst/>
+                    </a:prstGeom>
+                  </pic:spPr>
+                </pic:pic>
+              </a:graphicData>
+            </a:graphic>
+          </wp:inline>
+        </w:drawing>
+      </w:r>
+    </w:p>
+    <w:p>
+      <w:pPr>
+        <w:pStyle w:val="ListBullet"/>
+      </w:pPr>
+      <w:r>
+        <w:lastRenderedPageBreak/>
+        <w:t xml:space="preserve">Our loop has </w:t>
+      </w:r>
+      <w:r>
+        <w:t xml:space="preserve">steps of 10 </w:t>
+      </w:r>
+      <w:r>
+        <w:t>b/c</w:t>
+      </w:r>
+      <w:r>
+        <w:t xml:space="preserve"> we look at 10 examples at a time</w:t>
+      </w:r>
+      <w:r>
+        <w:t xml:space="preserve"> + </w:t>
+      </w:r>
+      <w:r>
+        <w:t xml:space="preserve">we perform </w:t>
+      </w:r>
+      <w:r>
+        <w:t xml:space="preserve">a sort of </w:t>
+      </w:r>
+      <w:r>
+        <w:t>GD</w:t>
+      </w:r>
+      <w:r>
+        <w:t xml:space="preserve"> update using </w:t>
+      </w:r>
+      <w:r>
+        <w:t xml:space="preserve">10 </w:t>
+      </w:r>
+      <w:r>
+        <w:t xml:space="preserve">examples at a time </w:t>
+      </w:r>
+    </w:p>
+    <w:p>
+      <w:pPr>
+        <w:pStyle w:val="ListBullet"/>
+      </w:pPr>
+      <w:r>
+        <w:t xml:space="preserve">Compared to </w:t>
+      </w:r>
+      <w:r>
+        <w:t xml:space="preserve">Batch </w:t>
+      </w:r>
+      <w:r>
+        <w:t>GD</w:t>
+      </w:r>
+      <w:r>
+        <w:t xml:space="preserve">, </w:t>
+      </w:r>
+      <w:r>
+        <w:t>we</w:t>
+      </w:r>
+      <w:r>
+        <w:t xml:space="preserve"> make progress much faster. </w:t>
+      </w:r>
+    </w:p>
+    <w:p>
+      <w:pPr>
+        <w:pStyle w:val="ListBullet"/>
+      </w:pPr>
+      <w:r>
+        <w:t xml:space="preserve">U.S. Census data </w:t>
+      </w:r>
+      <w:r>
+        <w:t>w/</w:t>
+      </w:r>
+      <w:r>
+        <w:t xml:space="preserve"> 300 million training examples</w:t>
+      </w:r>
+      <w:r>
+        <w:t xml:space="preserve"> </w:t>
+      </w:r>
+      <w:r>
+        <w:sym w:font="Wingdings" w:char="F0E0"/>
+      </w:r>
+      <w:r>
+        <w:t xml:space="preserve"> </w:t>
+      </w:r>
+      <w:r>
+        <w:t xml:space="preserve">after looking at just the </w:t>
+      </w:r>
+      <w:r>
+        <w:t>1</w:t>
+      </w:r>
+      <w:r>
+        <w:rPr>
+          <w:vertAlign w:val="superscript"/>
+        </w:rPr>
+        <w:t>st</w:t>
+      </w:r>
+      <w:r>
+        <w:t xml:space="preserve"> 10 examples, </w:t>
+      </w:r>
+      <w:r>
+        <w:t xml:space="preserve">we can start to make progress in improving the parameters </w:t>
+      </w:r>
+      <w:r>
+        <w:t xml:space="preserve">ϴ </w:t>
+      </w:r>
+    </w:p>
+    <w:p>
+      <w:pPr>
+        <w:pStyle w:val="ListBullet"/>
+      </w:pPr>
+      <w:r>
+        <w:t xml:space="preserve">Don't </w:t>
+      </w:r>
+      <w:r>
+        <w:t>need to scan through t</w:t>
+      </w:r>
+      <w:r>
+        <w:t xml:space="preserve">he entire training set </w:t>
+      </w:r>
+      <w:r>
+        <w:sym w:font="Wingdings" w:char="F0E0"/>
+      </w:r>
+      <w:r>
+        <w:t xml:space="preserve"> just need to look at the </w:t>
+      </w:r>
+      <w:r>
+        <w:t>1</w:t>
+      </w:r>
+      <w:r>
+        <w:rPr>
+          <w:vertAlign w:val="superscript"/>
+        </w:rPr>
+        <w:t>st</w:t>
+      </w:r>
+      <w:r>
+        <w:t xml:space="preserve"> </w:t>
+      </w:r>
+      <w:r>
+        <w:t xml:space="preserve">10 examples </w:t>
+      </w:r>
+      <w:r>
+        <w:t>+</w:t>
+      </w:r>
+      <w:r>
+        <w:t xml:space="preserve"> this will start letting us make progress </w:t>
+      </w:r>
+      <w:r>
+        <w:t>+</w:t>
+      </w:r>
+    </w:p>
+    <w:p>
+      <w:pPr>
+        <w:pStyle w:val="ListBullet"/>
+      </w:pPr>
+      <w:r>
+        <w:t xml:space="preserve">Then </w:t>
+      </w:r>
+      <w:r>
+        <w:t xml:space="preserve">we can look at the </w:t>
+      </w:r>
+      <w:r>
+        <w:t xml:space="preserve">next 10 </w:t>
+      </w:r>
+      <w:r>
+        <w:t xml:space="preserve">examples </w:t>
+      </w:r>
+      <w:r>
+        <w:t>+</w:t>
+      </w:r>
+      <w:r>
+        <w:t xml:space="preserve"> modify the parameters a little bit again </w:t>
+      </w:r>
+      <w:r>
+        <w:t>+</w:t>
+      </w:r>
+      <w:r>
+        <w:t xml:space="preserve"> so on. </w:t>
+      </w:r>
+    </w:p>
+    <w:p>
+      <w:pPr>
+        <w:pStyle w:val="ListBullet"/>
+      </w:pPr>
+      <w:r>
+        <w:rPr>
+          <w:u w:val="single"/>
+        </w:rPr>
+        <w:t xml:space="preserve">Why </w:t>
+      </w:r>
+      <w:r>
+        <w:rPr>
+          <w:u w:val="single"/>
+        </w:rPr>
+        <w:t xml:space="preserve">Mini-batch GD can be faster than </w:t>
+      </w:r>
+      <w:r>
+        <w:rPr>
+          <w:u w:val="single"/>
+        </w:rPr>
+        <w:t xml:space="preserve">Batch </w:t>
+      </w:r>
+      <w:r>
+        <w:rPr>
+          <w:u w:val="single"/>
+        </w:rPr>
+        <w:t>GD</w:t>
+      </w:r>
+      <w:r>
+        <w:rPr>
+          <w:u w:val="single"/>
+        </w:rPr>
+        <w:t xml:space="preserve"> </w:t>
+      </w:r>
+      <w:r>
+        <w:t xml:space="preserve">= </w:t>
+      </w:r>
+      <w:r>
+        <w:t xml:space="preserve">can start making progress in modifying parameters after looking at </w:t>
+      </w:r>
+      <w:r>
+        <w:t xml:space="preserve">b </w:t>
+      </w:r>
+      <w:r>
+        <w:t xml:space="preserve">examples rather than needing to wait </w:t>
+      </w:r>
+      <w:r>
+        <w:t>to</w:t>
+      </w:r>
+      <w:r>
+        <w:t xml:space="preserve"> scan through every example </w:t>
+      </w:r>
+    </w:p>
+    <w:p>
+      <w:pPr>
+        <w:pStyle w:val="ListBullet"/>
+        <w:numPr>
+          <w:ilvl w:val="0"/>
+          <w:numId w:val="0"/>
+        </w:numPr>
+        <w:ind w:left="360"/>
+      </w:pPr>
+    </w:p>
+    <w:p>
+      <w:pPr>
+        <w:pStyle w:val="ListBullet"/>
+      </w:pPr>
+      <w:r>
+        <w:t xml:space="preserve">Why </w:t>
+      </w:r>
+      <w:r>
+        <w:t xml:space="preserve">do we want to look at b examples at a time rather than look at just a single example at a time </w:t>
+      </w:r>
+      <w:r>
+        <w:t xml:space="preserve">like in </w:t>
+      </w:r>
+      <w:r>
+        <w:t xml:space="preserve">Stochastic </w:t>
+      </w:r>
+      <w:r>
+        <w:t>GD</w:t>
+      </w:r>
+      <w:r>
+        <w:t xml:space="preserve">? </w:t>
+      </w:r>
+    </w:p>
+    <w:p>
+      <w:pPr>
+        <w:pStyle w:val="ListBullet"/>
+      </w:pPr>
+      <w:r>
+        <w:t xml:space="preserve">The answer is in </w:t>
+      </w:r>
+      <w:r>
+        <w:rPr>
+          <w:b/>
+        </w:rPr>
+        <w:t>vectorization</w:t>
+      </w:r>
+      <w:r>
+        <w:t xml:space="preserve">. </w:t>
+      </w:r>
+    </w:p>
+    <w:p>
+      <w:pPr>
+        <w:pStyle w:val="ListBullet"/>
+      </w:pPr>
+      <w:r>
+        <w:t xml:space="preserve">Mini-batch </w:t>
+      </w:r>
+      <w:r>
+        <w:t>GD</w:t>
+      </w:r>
+      <w:r>
+        <w:t xml:space="preserve"> </w:t>
+      </w:r>
+      <w:r>
+        <w:t>=</w:t>
+      </w:r>
+      <w:r>
+        <w:t xml:space="preserve"> likely to outperform Stochastic </w:t>
+      </w:r>
+      <w:r>
+        <w:t>GD</w:t>
+      </w:r>
+      <w:r>
+        <w:t xml:space="preserve"> </w:t>
+      </w:r>
+      <w:r>
+        <w:rPr>
+          <w:i/>
+        </w:rPr>
+        <w:t xml:space="preserve">only </w:t>
+      </w:r>
+      <w:r>
+        <w:rPr>
+          <w:i/>
+        </w:rPr>
+        <w:t>w/</w:t>
+      </w:r>
+      <w:r>
+        <w:rPr>
+          <w:i/>
+        </w:rPr>
+        <w:t xml:space="preserve"> a good vectorized implementation</w:t>
+      </w:r>
+      <w:r>
+        <w:t xml:space="preserve"> </w:t>
+      </w:r>
+    </w:p>
+    <w:p>
+      <w:pPr>
+        <w:pStyle w:val="ListBullet"/>
+      </w:pPr>
+      <w:r>
+        <w:t xml:space="preserve">In that case, the sum over 10 examples can be performed in a </w:t>
+      </w:r>
+      <w:r>
+        <w:rPr>
+          <w:i/>
+        </w:rPr>
+        <w:t>more vectorized way</w:t>
+      </w:r>
+      <w:r>
+        <w:t xml:space="preserve"> which </w:t>
+      </w:r>
+      <w:r>
+        <w:t xml:space="preserve">allows </w:t>
+      </w:r>
+      <w:r>
+        <w:t xml:space="preserve">you to partially </w:t>
+      </w:r>
+      <w:r>
+        <w:rPr>
+          <w:b/>
+        </w:rPr>
+        <w:t>parallelize</w:t>
+      </w:r>
+      <w:r>
+        <w:t xml:space="preserve"> your computation over the </w:t>
+      </w:r>
+      <w:r>
+        <w:t xml:space="preserve">10 </w:t>
+      </w:r>
+      <w:r>
+        <w:t xml:space="preserve">examples. </w:t>
+      </w:r>
+    </w:p>
+    <w:p>
+      <w:pPr>
+        <w:pStyle w:val="ListBullet"/>
+      </w:pPr>
+      <w:r>
+        <w:t>I</w:t>
+      </w:r>
+      <w:r>
+        <w:t xml:space="preserve">n other words, by using appropriate vectorization to compute </w:t>
+      </w:r>
+      <w:r>
+        <w:t>the derivative</w:t>
+      </w:r>
+      <w:r>
+        <w:t xml:space="preserve"> terms, you can sometimes partially use good numerical algebra libraries </w:t>
+      </w:r>
+      <w:r>
+        <w:t xml:space="preserve">to </w:t>
+      </w:r>
+      <w:r>
+        <w:t>parallelize gradient co</w:t>
+      </w:r>
+      <w:r>
+        <w:t>mputations over the b examples</w:t>
+      </w:r>
+    </w:p>
+    <w:p>
+      <w:pPr>
+        <w:pStyle w:val="ListBullet"/>
+      </w:pPr>
+      <w:r>
+        <w:t xml:space="preserve">Whereas </w:t>
+      </w:r>
+      <w:r>
+        <w:t xml:space="preserve">if you were looking at just a single example </w:t>
+      </w:r>
+      <w:r>
+        <w:t xml:space="preserve">at a </w:t>
+      </w:r>
+      <w:r>
+        <w:t xml:space="preserve">time </w:t>
+      </w:r>
+      <w:r>
+        <w:t>w/</w:t>
+      </w:r>
+      <w:r>
+        <w:t xml:space="preserve"> Stochastic </w:t>
+      </w:r>
+      <w:r>
+        <w:t>GD</w:t>
+      </w:r>
+      <w:r>
+        <w:t>, there</w:t>
+      </w:r>
+      <w:r>
+        <w:t xml:space="preserve"> </w:t>
+      </w:r>
+      <w:r>
+        <w:t>isn't much to parallelize over (</w:t>
+      </w:r>
+      <w:r>
+        <w:t>At least there is less to parallelize over</w:t>
+      </w:r>
+      <w:r>
+        <w:t>)</w:t>
+      </w:r>
+    </w:p>
+    <w:p>
+      <w:pPr>
+        <w:pStyle w:val="ListBullet"/>
+      </w:pPr>
+      <w:r>
+        <w:t xml:space="preserve">1 </w:t>
+      </w:r>
+      <w:r>
+        <w:rPr>
+          <w:i/>
+        </w:rPr>
+        <w:t>disadvantage</w:t>
+      </w:r>
+      <w:r>
+        <w:t xml:space="preserve"> of Mini-batch </w:t>
+      </w:r>
+      <w:r>
+        <w:t>GD</w:t>
+      </w:r>
+      <w:r>
+        <w:t xml:space="preserve"> </w:t>
+      </w:r>
+      <w:r>
+        <w:t xml:space="preserve">= </w:t>
+      </w:r>
+      <w:r>
+        <w:t xml:space="preserve">there is now this </w:t>
+      </w:r>
+      <w:r>
+        <w:rPr>
+          <w:i/>
+        </w:rPr>
+        <w:t>extra</w:t>
+      </w:r>
+      <w:r>
+        <w:t xml:space="preserve"> p</w:t>
+      </w:r>
+      <w:r>
+        <w:t xml:space="preserve">arameter b, the Mini-batch size, </w:t>
+      </w:r>
+      <w:r>
+        <w:t xml:space="preserve">which you may have to fiddle </w:t>
+      </w:r>
+      <w:r>
+        <w:t>w/</w:t>
+      </w:r>
+      <w:r>
+        <w:t xml:space="preserve"> </w:t>
+      </w:r>
+      <w:r>
+        <w:t>+</w:t>
+      </w:r>
+      <w:r>
+        <w:t xml:space="preserve"> may therefore take time. </w:t>
+      </w:r>
+    </w:p>
+    <w:p>
+      <w:pPr>
+        <w:pStyle w:val="ListBullet"/>
+      </w:pPr>
+      <w:r>
+        <w:t>But if you have a</w:t>
+      </w:r>
+      <w:r>
+        <w:t xml:space="preserve"> good vectorized implementation, MBGD </w:t>
+      </w:r>
+      <w:r>
+        <w:t xml:space="preserve">can sometimes run even faster that Stochastic </w:t>
+      </w:r>
+      <w:r>
+        <w:t>GD</w:t>
+      </w:r>
+      <w:r>
+        <w:t xml:space="preserve"> + IT </w:t>
+      </w:r>
+      <w:r>
+        <w:t xml:space="preserve">does something somewhat in between what Stochastic </w:t>
+      </w:r>
+      <w:r>
+        <w:t>GD</w:t>
+      </w:r>
+      <w:r>
+        <w:t xml:space="preserve"> Batch </w:t>
+      </w:r>
+      <w:r>
+        <w:t>GD</w:t>
+      </w:r>
+      <w:r>
+        <w:t xml:space="preserve"> do</w:t>
+      </w:r>
+      <w:r>
+        <w:t>.</w:t>
+      </w:r>
+    </w:p>
+    <w:p>
+      <w:pPr>
+        <w:pStyle w:val="ListBullet"/>
+      </w:pPr>
+      <w:r>
+        <w:t>W/ a</w:t>
+      </w:r>
+      <w:r>
+        <w:t xml:space="preserve"> reasonable value of b</w:t>
+      </w:r>
+      <w:r>
+        <w:t xml:space="preserve"> </w:t>
+      </w:r>
+      <w:r>
+        <w:t>+</w:t>
+      </w:r>
+      <w:r>
+        <w:t xml:space="preserve"> a good vectorized implementation, sometimes it can be faster than both Stochastic </w:t>
+      </w:r>
+      <w:r>
+        <w:t>GD</w:t>
+      </w:r>
+      <w:r>
+        <w:t xml:space="preserve"> </w:t>
+      </w:r>
+      <w:r>
+        <w:t>+</w:t>
+      </w:r>
+      <w:r>
+        <w:t xml:space="preserve"> </w:t>
+      </w:r>
+      <w:bookmarkStart w:id="0" w:name="_GoBack"/>
+      <w:bookmarkEnd w:id="0"/>
+      <w:r>
+        <w:t xml:space="preserve">Batch </w:t>
+      </w:r>
+      <w:r>
+        <w:t>GD</w:t>
+      </w:r>
+      <w:r>
+        <w:t>.</w:t>
+      </w:r>
     </w:p>
     <w:p>
       <w:pPr>
@@ -3848,7 +4802,21 @@
           <w:b/>
           <w:u w:val="single"/>
         </w:rPr>
-        <w:t>IV. Stochastic Gradient Descent Convergence</w:t>
+        <w:t xml:space="preserve">IV. Stochastic </w:t>
+      </w:r>
+      <w:r>
+        <w:rPr>
+          <w:b/>
+          <w:u w:val="single"/>
+        </w:rPr>
+        <w:t>GD</w:t>
+      </w:r>
+      <w:r>
+        <w:rPr>
+          <w:b/>
+          <w:u w:val="single"/>
+        </w:rPr>
+        <w:t xml:space="preserve"> Convergence</w:t>
       </w:r>
       <w:r>
         <w:rPr>
@@ -4735,7 +5703,7 @@
 </file>
 
 <file path=customXml/itemProps1.xml><?xml version="1.0" encoding="utf-8"?>
-<ds:datastoreItem xmlns:ds="http://schemas.openxmlformats.org/officeDocument/2006/customXml" ds:itemID="{BDDF6681-B426-45BF-856D-4092136F91DE}">
+<ds:datastoreItem xmlns:ds="http://schemas.openxmlformats.org/officeDocument/2006/customXml" ds:itemID="{65DDDD92-6622-4625-9E85-18F3631AC56F}">
   <ds:schemaRefs>
     <ds:schemaRef ds:uri="http://schemas.openxmlformats.org/officeDocument/2006/bibliography"/>
   </ds:schemaRefs>

</xml_diff>

<commit_message>
Finish Gradient Descent With Large Datasets lectures in Coursera Stanford ML
</commit_message>
<xml_diff>
--- a/MachineLearning/Coursera/StanfordMachineLearning/Week10_LargeScaleML/Week_10_GradientDescentWithLargeDatasets.docx
+++ b/MachineLearning/Coursera/StanfordMachineLearning/Week10_LargeScaleML/Week_10_GradientDescentWithLargeDatasets.docx
@@ -4760,12 +4760,7 @@
         <w:t>+</w:t>
       </w:r>
       <w:r>
-        <w:t xml:space="preserve"> </w:t>
-      </w:r>
-      <w:bookmarkStart w:id="0" w:name="_GoBack"/>
-      <w:bookmarkEnd w:id="0"/>
-      <w:r>
-        <w:t xml:space="preserve">Batch </w:t>
+        <w:t xml:space="preserve"> Batch </w:t>
       </w:r>
       <w:r>
         <w:t>GD</w:t>
@@ -4796,34 +4791,2522 @@
           <w:numId w:val="0"/>
         </w:numPr>
         <w:jc w:val="center"/>
-      </w:pPr>
-      <w:r>
         <w:rPr>
           <w:b/>
           <w:u w:val="single"/>
         </w:rPr>
-        <w:t xml:space="preserve">IV. Stochastic </w:t>
-      </w:r>
+      </w:pPr>
       <w:r>
         <w:rPr>
           <w:b/>
           <w:u w:val="single"/>
         </w:rPr>
-        <w:t>GD</w:t>
+        <w:t xml:space="preserve">IV. Stochastic </w:t>
       </w:r>
       <w:r>
         <w:rPr>
           <w:b/>
           <w:u w:val="single"/>
         </w:rPr>
-        <w:t xml:space="preserve"> Convergence</w:t>
+        <w:t>GD</w:t>
       </w:r>
       <w:r>
         <w:rPr>
           <w:b/>
           <w:u w:val="single"/>
         </w:rPr>
-        <w:t xml:space="preserve"> </w:t>
+        <w:t xml:space="preserve"> Convergence</w:t>
+      </w:r>
+      <w:r>
+        <w:rPr>
+          <w:b/>
+          <w:u w:val="single"/>
+        </w:rPr>
+        <w:t xml:space="preserve"> </w:t>
+      </w:r>
+    </w:p>
+    <w:p>
+      <w:pPr>
+        <w:pStyle w:val="ListBullet"/>
+        <w:numPr>
+          <w:ilvl w:val="0"/>
+          <w:numId w:val="0"/>
+        </w:numPr>
+        <w:jc w:val="center"/>
+        <w:rPr>
+          <w:b/>
+          <w:u w:val="single"/>
+        </w:rPr>
+      </w:pPr>
+    </w:p>
+    <w:p>
+      <w:pPr>
+        <w:pStyle w:val="ListBullet"/>
+      </w:pPr>
+      <w:r>
+        <w:t>W</w:t>
+      </w:r>
+      <w:r>
+        <w:t xml:space="preserve">hen you're running </w:t>
+      </w:r>
+      <w:r>
+        <w:t xml:space="preserve">a </w:t>
+      </w:r>
+      <w:r>
+        <w:t xml:space="preserve">stochastic </w:t>
+      </w:r>
+      <w:r>
+        <w:t>GD</w:t>
+      </w:r>
+      <w:r>
+        <w:t xml:space="preserve"> algorithm</w:t>
+      </w:r>
+      <w:r>
+        <w:t xml:space="preserve">, how do you make sure it's completely debugged </w:t>
+      </w:r>
+      <w:r>
+        <w:t>+</w:t>
+      </w:r>
+      <w:r>
+        <w:t xml:space="preserve"> is converging okay? How do you tune the learning rate </w:t>
+      </w:r>
+      <w:r>
+        <w:rPr>
+          <w:rFonts w:ascii="Gulim" w:eastAsia="Gulim" w:hAnsi="Gulim" w:hint="eastAsia"/>
+          <w:b/>
+        </w:rPr>
+        <w:t>α</w:t>
+      </w:r>
+      <w:r>
+        <w:t xml:space="preserve"> w/</w:t>
+      </w:r>
+      <w:r>
+        <w:t xml:space="preserve"> Stochastic </w:t>
+      </w:r>
+      <w:r>
+        <w:t>GD?</w:t>
+      </w:r>
+    </w:p>
+    <w:p>
+      <w:pPr>
+        <w:pStyle w:val="ListBullet"/>
+      </w:pPr>
+      <w:r>
+        <w:t>When</w:t>
+      </w:r>
+      <w:r>
+        <w:t xml:space="preserve"> using batch </w:t>
+      </w:r>
+      <w:r>
+        <w:t>GD</w:t>
+      </w:r>
+      <w:r>
+        <w:t xml:space="preserve">, standard way for making sure </w:t>
+      </w:r>
+      <w:r>
+        <w:t>GD</w:t>
+      </w:r>
+      <w:r>
+        <w:t xml:space="preserve"> was converging </w:t>
+      </w:r>
+      <w:r>
+        <w:t xml:space="preserve">= </w:t>
+      </w:r>
+      <w:r>
+        <w:t>plot the optimization cost function as a function of the number of iterations</w:t>
+      </w:r>
+      <w:r>
+        <w:t xml:space="preserve"> +</w:t>
+      </w:r>
+      <w:r>
+        <w:t xml:space="preserve"> make sure </w:t>
+      </w:r>
+      <w:r>
+        <w:t xml:space="preserve">it </w:t>
+      </w:r>
+      <w:r>
+        <w:t xml:space="preserve">is decreasing on every iteration. </w:t>
+      </w:r>
+    </w:p>
+    <w:p>
+      <w:pPr>
+        <w:pStyle w:val="ListBullet"/>
+        <w:numPr>
+          <w:ilvl w:val="0"/>
+          <w:numId w:val="0"/>
+        </w:numPr>
+        <w:ind w:left="1800" w:firstLine="360"/>
+      </w:pPr>
+      <w:r>
+        <w:rPr>
+          <w:noProof/>
+        </w:rPr>
+        <w:drawing>
+          <wp:inline distT="0" distB="0" distL="0" distR="0" wp14:anchorId="0AC2173F" wp14:editId="74F06EE1">
+            <wp:extent cx="2909334" cy="580501"/>
+            <wp:effectExtent l="0" t="0" r="5715" b="0"/>
+            <wp:docPr id="8" name="Picture 8"/>
+            <wp:cNvGraphicFramePr>
+              <a:graphicFrameLocks xmlns:a="http://schemas.openxmlformats.org/drawingml/2006/main" noChangeAspect="1"/>
+            </wp:cNvGraphicFramePr>
+            <a:graphic xmlns:a="http://schemas.openxmlformats.org/drawingml/2006/main">
+              <a:graphicData uri="http://schemas.openxmlformats.org/drawingml/2006/picture">
+                <pic:pic xmlns:pic="http://schemas.openxmlformats.org/drawingml/2006/picture">
+                  <pic:nvPicPr>
+                    <pic:cNvPr id="1" name=""/>
+                    <pic:cNvPicPr/>
+                  </pic:nvPicPr>
+                  <pic:blipFill>
+                    <a:blip r:embed="rId27"/>
+                    <a:stretch>
+                      <a:fillRect/>
+                    </a:stretch>
+                  </pic:blipFill>
+                  <pic:spPr>
+                    <a:xfrm>
+                      <a:off x="0" y="0"/>
+                      <a:ext cx="2975076" cy="593619"/>
+                    </a:xfrm>
+                    <a:prstGeom prst="rect">
+                      <a:avLst/>
+                    </a:prstGeom>
+                  </pic:spPr>
+                </pic:pic>
+              </a:graphicData>
+            </a:graphic>
+          </wp:inline>
+        </w:drawing>
+      </w:r>
+    </w:p>
+    <w:p>
+      <w:pPr>
+        <w:pStyle w:val="ListBullet"/>
+      </w:pPr>
+      <w:r>
+        <w:t xml:space="preserve">When the training set sizes were small, we could do that </w:t>
+      </w:r>
+      <w:r>
+        <w:t>b/c</w:t>
+      </w:r>
+      <w:r>
+        <w:t xml:space="preserve"> we could compute the sum </w:t>
+      </w:r>
+      <w:r>
+        <w:t xml:space="preserve">of squared errors </w:t>
+      </w:r>
+      <w:r>
+        <w:t xml:space="preserve">efficiently. </w:t>
+      </w:r>
+    </w:p>
+    <w:p>
+      <w:pPr>
+        <w:pStyle w:val="ListBullet"/>
+      </w:pPr>
+      <w:r>
+        <w:t xml:space="preserve">But </w:t>
+      </w:r>
+      <w:r>
+        <w:t xml:space="preserve">w/ </w:t>
+      </w:r>
+      <w:r>
+        <w:t>a ma</w:t>
+      </w:r>
+      <w:r>
+        <w:t xml:space="preserve">ssive training set size, </w:t>
+      </w:r>
+      <w:r>
+        <w:t xml:space="preserve">you don't want to have to pause </w:t>
+      </w:r>
+      <w:r>
+        <w:t xml:space="preserve">the </w:t>
+      </w:r>
+      <w:r>
+        <w:t xml:space="preserve">stochastic </w:t>
+      </w:r>
+      <w:r>
+        <w:t>GD</w:t>
+      </w:r>
+      <w:r>
+        <w:t xml:space="preserve"> algorithm periodically in order to compute </w:t>
+      </w:r>
+      <w:r>
+        <w:t xml:space="preserve">the cost function, </w:t>
+      </w:r>
+      <w:r>
+        <w:t xml:space="preserve">since it requires a sum of </w:t>
+      </w:r>
+      <w:r>
+        <w:t xml:space="preserve">over the </w:t>
+      </w:r>
+      <w:r>
+        <w:rPr>
+          <w:i/>
+        </w:rPr>
+        <w:t>entire</w:t>
+      </w:r>
+      <w:r>
+        <w:t xml:space="preserve"> training set</w:t>
+      </w:r>
+    </w:p>
+    <w:p>
+      <w:pPr>
+        <w:pStyle w:val="ListBullet"/>
+      </w:pPr>
+      <w:r>
+        <w:lastRenderedPageBreak/>
+        <w:t xml:space="preserve">Want </w:t>
+      </w:r>
+      <w:r>
+        <w:t xml:space="preserve">Stochastic </w:t>
+      </w:r>
+      <w:r>
+        <w:t xml:space="preserve">GD to start </w:t>
+      </w:r>
+      <w:r>
+        <w:t>to make progress after looking at just a single example</w:t>
+      </w:r>
+      <w:r>
+        <w:t>, w/</w:t>
+      </w:r>
+      <w:r>
+        <w:t xml:space="preserve">out needing to scan through </w:t>
+      </w:r>
+      <w:r>
+        <w:t xml:space="preserve">an </w:t>
+      </w:r>
+      <w:r>
+        <w:t xml:space="preserve">entire training set </w:t>
+      </w:r>
+      <w:r>
+        <w:t>in the middle of the algorithm</w:t>
+      </w:r>
+      <w:r>
+        <w:t xml:space="preserve"> just to compute the cost function </w:t>
+      </w:r>
+      <w:r>
+        <w:t xml:space="preserve">over the </w:t>
+      </w:r>
+      <w:r>
+        <w:t xml:space="preserve">entire training set. </w:t>
+      </w:r>
+    </w:p>
+    <w:p>
+      <w:pPr>
+        <w:pStyle w:val="ListBullet"/>
+      </w:pPr>
+      <w:r>
+        <w:t xml:space="preserve">So for stochastic </w:t>
+      </w:r>
+      <w:r>
+        <w:t>GD</w:t>
+      </w:r>
+      <w:r>
+        <w:t xml:space="preserve">, in order to check the algorithm is converging, </w:t>
+      </w:r>
+      <w:r>
+        <w:t>take the</w:t>
+      </w:r>
+      <w:r>
+        <w:t xml:space="preserve"> cost of the parameters </w:t>
+      </w:r>
+      <w:r>
+        <w:t>ϴ w/</w:t>
+      </w:r>
+      <w:r>
+        <w:t xml:space="preserve"> resp</w:t>
+      </w:r>
+      <w:r>
+        <w:t>ect to a single training example, ({x(i), y(i})</w:t>
+      </w:r>
+    </w:p>
+    <w:p>
+      <w:pPr>
+        <w:pStyle w:val="ListBullet"/>
+        <w:numPr>
+          <w:ilvl w:val="0"/>
+          <w:numId w:val="0"/>
+        </w:numPr>
+        <w:ind w:left="1800" w:firstLine="360"/>
+      </w:pPr>
+      <w:r>
+        <w:rPr>
+          <w:noProof/>
+        </w:rPr>
+        <w:drawing>
+          <wp:inline distT="0" distB="0" distL="0" distR="0" wp14:anchorId="4C0ECF44" wp14:editId="7CD2A809">
+            <wp:extent cx="3400425" cy="381000"/>
+            <wp:effectExtent l="0" t="0" r="9525" b="0"/>
+            <wp:docPr id="9" name="Picture 9"/>
+            <wp:cNvGraphicFramePr>
+              <a:graphicFrameLocks xmlns:a="http://schemas.openxmlformats.org/drawingml/2006/main" noChangeAspect="1"/>
+            </wp:cNvGraphicFramePr>
+            <a:graphic xmlns:a="http://schemas.openxmlformats.org/drawingml/2006/main">
+              <a:graphicData uri="http://schemas.openxmlformats.org/drawingml/2006/picture">
+                <pic:pic xmlns:pic="http://schemas.openxmlformats.org/drawingml/2006/picture">
+                  <pic:nvPicPr>
+                    <pic:cNvPr id="1" name=""/>
+                    <pic:cNvPicPr/>
+                  </pic:nvPicPr>
+                  <pic:blipFill>
+                    <a:blip r:embed="rId28"/>
+                    <a:stretch>
+                      <a:fillRect/>
+                    </a:stretch>
+                  </pic:blipFill>
+                  <pic:spPr>
+                    <a:xfrm>
+                      <a:off x="0" y="0"/>
+                      <a:ext cx="3400425" cy="381000"/>
+                    </a:xfrm>
+                    <a:prstGeom prst="rect">
+                      <a:avLst/>
+                    </a:prstGeom>
+                  </pic:spPr>
+                </pic:pic>
+              </a:graphicData>
+            </a:graphic>
+          </wp:inline>
+        </w:drawing>
+      </w:r>
+    </w:p>
+    <w:p>
+      <w:pPr>
+        <w:pStyle w:val="ListBullet"/>
+      </w:pPr>
+      <w:r>
+        <w:t xml:space="preserve">Then, while stochastic </w:t>
+      </w:r>
+      <w:r>
+        <w:t>GD</w:t>
+      </w:r>
+      <w:r>
+        <w:t xml:space="preserve"> is learning, </w:t>
+      </w:r>
+      <w:r>
+        <w:t>compute this</w:t>
+      </w:r>
+      <w:r>
+        <w:t xml:space="preserve"> </w:t>
+      </w:r>
+      <w:r>
+        <w:rPr>
+          <w:i/>
+        </w:rPr>
+        <w:t>before</w:t>
+      </w:r>
+      <w:r>
+        <w:t xml:space="preserve"> </w:t>
+      </w:r>
+      <w:r>
+        <w:t xml:space="preserve">we train on a specific example </w:t>
+      </w:r>
+      <w:r>
+        <w:sym w:font="Wingdings" w:char="F0E0"/>
+      </w:r>
+      <w:r>
+        <w:t xml:space="preserve"> </w:t>
+      </w:r>
+      <w:r>
+        <w:rPr>
+          <w:i/>
+        </w:rPr>
+        <w:t xml:space="preserve">before we update </w:t>
+      </w:r>
+      <w:r>
+        <w:rPr>
+          <w:i/>
+        </w:rPr>
+        <w:t>ϴ</w:t>
+      </w:r>
+      <w:r>
+        <w:rPr>
+          <w:i/>
+        </w:rPr>
+        <w:t xml:space="preserve"> using </w:t>
+      </w:r>
+      <w:r>
+        <w:rPr>
+          <w:i/>
+        </w:rPr>
+        <w:t>({x(i), y(i})</w:t>
+      </w:r>
+      <w:r>
+        <w:rPr>
+          <w:i/>
+        </w:rPr>
+        <w:t xml:space="preserve"> </w:t>
+      </w:r>
+    </w:p>
+    <w:p>
+      <w:pPr>
+        <w:pStyle w:val="ListBullet"/>
+      </w:pPr>
+      <w:r>
+        <w:t>I</w:t>
+      </w:r>
+      <w:r>
+        <w:t xml:space="preserve">n stochastic </w:t>
+      </w:r>
+      <w:r>
+        <w:t xml:space="preserve">GD, we </w:t>
+      </w:r>
+      <w:r>
+        <w:t>look at the examples</w:t>
+      </w:r>
+      <w:r>
+        <w:t xml:space="preserve"> </w:t>
+      </w:r>
+      <w:r>
+        <w:t>({x(i), y(i})</w:t>
+      </w:r>
+      <w:r>
+        <w:t xml:space="preserve"> in order</w:t>
+      </w:r>
+      <w:r>
+        <w:t xml:space="preserve">, make an </w:t>
+      </w:r>
+      <w:r>
+        <w:t xml:space="preserve">update </w:t>
+      </w:r>
+      <w:r>
+        <w:t>w/</w:t>
+      </w:r>
+      <w:r>
+        <w:t xml:space="preserve"> respect to this example, then</w:t>
+      </w:r>
+      <w:r>
+        <w:t xml:space="preserve"> go on to the next example</w:t>
+      </w:r>
+      <w:r>
+        <w:t xml:space="preserve"> </w:t>
+      </w:r>
+      <w:r>
+        <w:t>({x(</w:t>
+      </w:r>
+      <w:r>
+        <w:t>I + 1</w:t>
+      </w:r>
+      <w:r>
+        <w:t>), y(</w:t>
+      </w:r>
+      <w:r>
+        <w:t>I + 1</w:t>
+      </w:r>
+      <w:r>
+        <w:t>})</w:t>
+      </w:r>
+      <w:r>
+        <w:t xml:space="preserve">, </w:t>
+      </w:r>
+      <w:r>
+        <w:t>+</w:t>
+      </w:r>
+      <w:r>
+        <w:t xml:space="preserve"> so on</w:t>
+      </w:r>
+    </w:p>
+    <w:p>
+      <w:pPr>
+        <w:pStyle w:val="ListBullet"/>
+      </w:pPr>
+      <w:r>
+        <w:t xml:space="preserve">So, while the algorithm is looking at the example </w:t>
+      </w:r>
+      <w:r>
+        <w:t>({x(i), y(i})</w:t>
+      </w:r>
+      <w:r>
+        <w:t xml:space="preserve"> </w:t>
+      </w:r>
+      <w:r>
+        <w:t xml:space="preserve">but </w:t>
+      </w:r>
+      <w:r>
+        <w:rPr>
+          <w:i/>
+        </w:rPr>
+        <w:t>compute the cost of that example</w:t>
+      </w:r>
+      <w:r>
+        <w:rPr>
+          <w:i/>
+        </w:rPr>
+        <w:t xml:space="preserve"> </w:t>
+      </w:r>
+      <w:r>
+        <w:rPr>
+          <w:i/>
+        </w:rPr>
+        <w:t>before</w:t>
+      </w:r>
+      <w:r>
+        <w:t xml:space="preserve"> it </w:t>
+      </w:r>
+      <w:r>
+        <w:t xml:space="preserve">updates </w:t>
+      </w:r>
+      <w:r>
+        <w:t xml:space="preserve">the parameters </w:t>
+      </w:r>
+      <w:r>
+        <w:t>ϴ</w:t>
+      </w:r>
+      <w:r>
+        <w:t xml:space="preserve"> </w:t>
+      </w:r>
+      <w:r>
+        <w:t>using that example</w:t>
+      </w:r>
+    </w:p>
+    <w:p>
+      <w:pPr>
+        <w:pStyle w:val="ListBullet"/>
+      </w:pPr>
+      <w:r>
+        <w:t>A</w:t>
+      </w:r>
+      <w:r>
+        <w:t>s</w:t>
+      </w:r>
+      <w:r>
+        <w:t xml:space="preserve"> stochastic </w:t>
+      </w:r>
+      <w:r>
+        <w:t>GD</w:t>
+      </w:r>
+      <w:r>
+        <w:t xml:space="preserve"> is scanning through </w:t>
+      </w:r>
+      <w:r>
+        <w:t>a</w:t>
+      </w:r>
+      <w:r>
+        <w:t xml:space="preserve"> training set</w:t>
+      </w:r>
+      <w:r>
+        <w:t>,</w:t>
+      </w:r>
+      <w:r>
+        <w:t xml:space="preserve"> right before </w:t>
+      </w:r>
+      <w:r>
+        <w:t xml:space="preserve">updating </w:t>
+      </w:r>
+      <w:r>
+        <w:t>ϴ</w:t>
+      </w:r>
+      <w:r>
+        <w:t xml:space="preserve"> using a specific training example </w:t>
+      </w:r>
+      <w:r>
+        <w:t>({x(i), y(i})</w:t>
+      </w:r>
+      <w:r>
+        <w:t xml:space="preserve">, </w:t>
+      </w:r>
+      <w:r>
+        <w:t xml:space="preserve">let's </w:t>
+      </w:r>
+      <w:r>
+        <w:t xml:space="preserve">the cost on that </w:t>
+      </w:r>
+      <w:r>
+        <w:t xml:space="preserve">({x(i), y(i}) </w:t>
+      </w:r>
+      <w:r>
+        <w:t xml:space="preserve">= </w:t>
+      </w:r>
+      <w:r>
+        <w:rPr>
+          <w:u w:val="single"/>
+        </w:rPr>
+        <w:t xml:space="preserve">how well our hypothesis </w:t>
+      </w:r>
+      <w:r>
+        <w:rPr>
+          <w:u w:val="single"/>
+        </w:rPr>
+        <w:t>h(</w:t>
+      </w:r>
+      <w:r>
+        <w:rPr>
+          <w:u w:val="single"/>
+        </w:rPr>
+        <w:t>ϴ</w:t>
+      </w:r>
+      <w:r>
+        <w:rPr>
+          <w:u w:val="single"/>
+        </w:rPr>
+        <w:t xml:space="preserve">)x </w:t>
+      </w:r>
+      <w:r>
+        <w:rPr>
+          <w:u w:val="single"/>
+        </w:rPr>
+        <w:t>is doing on that training example</w:t>
+      </w:r>
+      <w:r>
+        <w:t>.</w:t>
+      </w:r>
+    </w:p>
+    <w:p>
+      <w:pPr>
+        <w:pStyle w:val="ListBullet"/>
+      </w:pPr>
+      <w:r>
+        <w:t>D</w:t>
+      </w:r>
+      <w:r>
+        <w:t xml:space="preserve">o this </w:t>
+      </w:r>
+      <w:r>
+        <w:rPr>
+          <w:i/>
+        </w:rPr>
+        <w:t>before</w:t>
+      </w:r>
+      <w:r>
+        <w:t xml:space="preserve"> updating </w:t>
+      </w:r>
+      <w:r>
+        <w:t>ϴ</w:t>
+      </w:r>
+      <w:r>
+        <w:t xml:space="preserve"> </w:t>
+      </w:r>
+      <w:r>
+        <w:t>b/c</w:t>
+      </w:r>
+      <w:r>
+        <w:t xml:space="preserve"> if we've just updated </w:t>
+      </w:r>
+      <w:r>
+        <w:t>ϴ</w:t>
+      </w:r>
+      <w:r>
+        <w:t xml:space="preserve"> using example</w:t>
+      </w:r>
+      <w:r>
+        <w:t xml:space="preserve"> </w:t>
+      </w:r>
+      <w:r>
+        <w:t>({x(i), y(i})</w:t>
+      </w:r>
+      <w:r>
+        <w:t>,</w:t>
+      </w:r>
+      <w:r>
+        <w:t xml:space="preserve"> </w:t>
+      </w:r>
+      <w:r>
+        <w:t>than the algorithm might</w:t>
+      </w:r>
+      <w:r>
+        <w:t xml:space="preserve"> be doing better on that example than what would be representative</w:t>
+      </w:r>
+      <w:r>
+        <w:t xml:space="preserve"> of the whole training set</w:t>
+      </w:r>
+    </w:p>
+    <w:p>
+      <w:pPr>
+        <w:pStyle w:val="ListBullet"/>
+      </w:pPr>
+      <w:r>
+        <w:t xml:space="preserve">Finally, in order </w:t>
+      </w:r>
+      <w:r>
+        <w:t>to check for the convergence of</w:t>
+      </w:r>
+      <w:r>
+        <w:t xml:space="preserve"> stochastic </w:t>
+      </w:r>
+      <w:r>
+        <w:t>GD</w:t>
+      </w:r>
+      <w:r>
+        <w:t xml:space="preserve">, every, say, </w:t>
+      </w:r>
+      <w:r>
+        <w:t xml:space="preserve">1K </w:t>
+      </w:r>
+      <w:r>
+        <w:t>iterations, plot</w:t>
+      </w:r>
+      <w:r>
+        <w:t xml:space="preserve"> average of</w:t>
+      </w:r>
+      <w:r>
+        <w:t xml:space="preserve"> </w:t>
+      </w:r>
+      <w:r>
+        <w:t xml:space="preserve">the </w:t>
+      </w:r>
+      <w:r>
+        <w:t xml:space="preserve">costs we've been computing </w:t>
+      </w:r>
+      <w:r>
+        <w:t>over</w:t>
+      </w:r>
+      <w:r>
+        <w:t xml:space="preserve"> last </w:t>
+      </w:r>
+      <w:r>
+        <w:t>1K iterations/</w:t>
+      </w:r>
+      <w:r>
+        <w:t>examples processed by the algorithm</w:t>
+      </w:r>
+    </w:p>
+    <w:p>
+      <w:pPr>
+        <w:pStyle w:val="ListBullet"/>
+      </w:pPr>
+      <w:r>
+        <w:t xml:space="preserve">This </w:t>
+      </w:r>
+      <w:r>
+        <w:t>gives a running estimate of how well the algorithm</w:t>
+      </w:r>
+      <w:r>
+        <w:t xml:space="preserve"> is doing</w:t>
+      </w:r>
+      <w:r>
+        <w:t xml:space="preserve"> on the last </w:t>
+      </w:r>
+      <w:r>
+        <w:t>1K</w:t>
+      </w:r>
+      <w:r>
+        <w:t xml:space="preserve"> training examples </w:t>
+      </w:r>
+      <w:r>
+        <w:t xml:space="preserve">the </w:t>
+      </w:r>
+      <w:r>
+        <w:t xml:space="preserve">algorithm has seen. </w:t>
+      </w:r>
+    </w:p>
+    <w:p>
+      <w:pPr>
+        <w:pStyle w:val="ListBullet"/>
+      </w:pPr>
+      <w:r>
+        <w:t>I</w:t>
+      </w:r>
+      <w:r>
+        <w:t>n contrast to computing Jtrain periodically</w:t>
+      </w:r>
+      <w:r>
+        <w:t>,</w:t>
+      </w:r>
+      <w:r>
+        <w:t xml:space="preserve"> which needed to scan th</w:t>
+      </w:r>
+      <w:r>
+        <w:t>rough the entire training set, w</w:t>
+      </w:r>
+      <w:r>
+        <w:t>/</w:t>
+      </w:r>
+      <w:r>
+        <w:t xml:space="preserve"> this procedure, </w:t>
+      </w:r>
+      <w:r>
+        <w:t xml:space="preserve">being </w:t>
+      </w:r>
+      <w:r>
+        <w:t xml:space="preserve">part of stochastic </w:t>
+      </w:r>
+      <w:r>
+        <w:t>GD</w:t>
+      </w:r>
+      <w:r>
+        <w:t xml:space="preserve">, doesn't cost much to compute </w:t>
+      </w:r>
+      <w:r>
+        <w:t xml:space="preserve">costs, + it’s </w:t>
+      </w:r>
+      <w:r>
+        <w:t xml:space="preserve">before updating </w:t>
+      </w:r>
+      <w:r>
+        <w:t xml:space="preserve">parameters </w:t>
+      </w:r>
+      <w:r>
+        <w:t>ϴ</w:t>
+      </w:r>
+    </w:p>
+    <w:p>
+      <w:pPr>
+        <w:pStyle w:val="ListBullet"/>
+      </w:pPr>
+      <w:r>
+        <w:t xml:space="preserve">Then </w:t>
+      </w:r>
+      <w:r>
+        <w:t xml:space="preserve">all we're doing is every </w:t>
+      </w:r>
+      <w:r>
+        <w:t xml:space="preserve">1K </w:t>
+      </w:r>
+      <w:r>
+        <w:t>integrations</w:t>
+      </w:r>
+      <w:r>
+        <w:t>, average the last 1K</w:t>
+      </w:r>
+      <w:r>
+        <w:t xml:space="preserve"> costs computed </w:t>
+      </w:r>
+      <w:r>
+        <w:t>+</w:t>
+      </w:r>
+      <w:r>
+        <w:t xml:space="preserve"> plot that</w:t>
+      </w:r>
+    </w:p>
+    <w:p>
+      <w:pPr>
+        <w:pStyle w:val="ListBullet"/>
+      </w:pPr>
+      <w:r>
+        <w:t xml:space="preserve">By </w:t>
+      </w:r>
+      <w:r>
+        <w:t xml:space="preserve">looking at those plots, </w:t>
+      </w:r>
+      <w:r>
+        <w:t xml:space="preserve">we </w:t>
+      </w:r>
+      <w:r>
+        <w:t xml:space="preserve">check if stochastic </w:t>
+      </w:r>
+      <w:r>
+        <w:t>GD</w:t>
+      </w:r>
+      <w:r>
+        <w:t xml:space="preserve"> is converging. </w:t>
+      </w:r>
+    </w:p>
+    <w:p>
+      <w:pPr>
+        <w:pStyle w:val="ListBullet"/>
+        <w:tabs>
+          <w:tab w:val="clear" w:pos="360"/>
+          <w:tab w:val="num" w:pos="720"/>
+        </w:tabs>
+        <w:ind w:left="720"/>
+      </w:pPr>
+      <w:r>
+        <w:rPr>
+          <w:noProof/>
+        </w:rPr>
+        <w:drawing>
+          <wp:inline distT="0" distB="0" distL="0" distR="0" wp14:anchorId="5811ADF1" wp14:editId="5DC9F5AA">
+            <wp:extent cx="4603897" cy="1247381"/>
+            <wp:effectExtent l="0" t="0" r="6350" b="0"/>
+            <wp:docPr id="10" name="Picture 10"/>
+            <wp:cNvGraphicFramePr>
+              <a:graphicFrameLocks xmlns:a="http://schemas.openxmlformats.org/drawingml/2006/main" noChangeAspect="1"/>
+            </wp:cNvGraphicFramePr>
+            <a:graphic xmlns:a="http://schemas.openxmlformats.org/drawingml/2006/main">
+              <a:graphicData uri="http://schemas.openxmlformats.org/drawingml/2006/picture">
+                <pic:pic xmlns:pic="http://schemas.openxmlformats.org/drawingml/2006/picture">
+                  <pic:nvPicPr>
+                    <pic:cNvPr id="1" name=""/>
+                    <pic:cNvPicPr/>
+                  </pic:nvPicPr>
+                  <pic:blipFill>
+                    <a:blip r:embed="rId29"/>
+                    <a:stretch>
+                      <a:fillRect/>
+                    </a:stretch>
+                  </pic:blipFill>
+                  <pic:spPr>
+                    <a:xfrm>
+                      <a:off x="0" y="0"/>
+                      <a:ext cx="4627626" cy="1253810"/>
+                    </a:xfrm>
+                    <a:prstGeom prst="rect">
+                      <a:avLst/>
+                    </a:prstGeom>
+                  </pic:spPr>
+                </pic:pic>
+              </a:graphicData>
+            </a:graphic>
+          </wp:inline>
+        </w:drawing>
+      </w:r>
+    </w:p>
+    <w:p>
+      <w:pPr>
+        <w:pStyle w:val="ListBullet"/>
+      </w:pPr>
+      <w:r>
+        <w:t xml:space="preserve">Suppose you </w:t>
+      </w:r>
+      <w:r>
+        <w:t>plot</w:t>
+      </w:r>
+      <w:r>
+        <w:t xml:space="preserve"> the cost average over last </w:t>
+      </w:r>
+      <w:r>
+        <w:t>1K</w:t>
+      </w:r>
+      <w:r>
+        <w:t xml:space="preserve"> examples</w:t>
+      </w:r>
+      <w:r>
+        <w:t xml:space="preserve"> (</w:t>
+      </w:r>
+      <w:r>
+        <w:t xml:space="preserve">noisy </w:t>
+      </w:r>
+      <w:r>
+        <w:t xml:space="preserve">b/c it’s an average </w:t>
+      </w:r>
+      <w:r>
+        <w:t>+</w:t>
+      </w:r>
+      <w:r>
+        <w:t xml:space="preserve"> may not decrease on every single </w:t>
+      </w:r>
+      <w:r>
+        <w:t>iteration)</w:t>
+      </w:r>
+      <w:r>
+        <w:t xml:space="preserve"> </w:t>
+      </w:r>
+    </w:p>
+    <w:p>
+      <w:pPr>
+        <w:pStyle w:val="ListBullet"/>
+        <w:numPr>
+          <w:ilvl w:val="0"/>
+          <w:numId w:val="0"/>
+        </w:numPr>
+        <w:ind w:left="2520" w:firstLine="360"/>
+      </w:pPr>
+      <w:r>
+        <w:rPr>
+          <w:noProof/>
+        </w:rPr>
+        <w:drawing>
+          <wp:inline distT="0" distB="0" distL="0" distR="0" wp14:anchorId="13D52689" wp14:editId="37879840">
+            <wp:extent cx="1711317" cy="1059387"/>
+            <wp:effectExtent l="0" t="0" r="3810" b="7620"/>
+            <wp:docPr id="11" name="Picture 11"/>
+            <wp:cNvGraphicFramePr>
+              <a:graphicFrameLocks xmlns:a="http://schemas.openxmlformats.org/drawingml/2006/main" noChangeAspect="1"/>
+            </wp:cNvGraphicFramePr>
+            <a:graphic xmlns:a="http://schemas.openxmlformats.org/drawingml/2006/main">
+              <a:graphicData uri="http://schemas.openxmlformats.org/drawingml/2006/picture">
+                <pic:pic xmlns:pic="http://schemas.openxmlformats.org/drawingml/2006/picture">
+                  <pic:nvPicPr>
+                    <pic:cNvPr id="1" name=""/>
+                    <pic:cNvPicPr/>
+                  </pic:nvPicPr>
+                  <pic:blipFill>
+                    <a:blip r:embed="rId30"/>
+                    <a:stretch>
+                      <a:fillRect/>
+                    </a:stretch>
+                  </pic:blipFill>
+                  <pic:spPr>
+                    <a:xfrm>
+                      <a:off x="0" y="0"/>
+                      <a:ext cx="1733913" cy="1073375"/>
+                    </a:xfrm>
+                    <a:prstGeom prst="rect">
+                      <a:avLst/>
+                    </a:prstGeom>
+                  </pic:spPr>
+                </pic:pic>
+              </a:graphicData>
+            </a:graphic>
+          </wp:inline>
+        </w:drawing>
+      </w:r>
+    </w:p>
+    <w:p>
+      <w:pPr>
+        <w:pStyle w:val="ListBullet"/>
+      </w:pPr>
+      <w:r>
+        <w:t>This is</w:t>
+      </w:r>
+      <w:r>
+        <w:t xml:space="preserve"> a pretty decent run </w:t>
+      </w:r>
+      <w:r>
+        <w:t>w/</w:t>
+      </w:r>
+      <w:r>
+        <w:t xml:space="preserve"> the algorithm</w:t>
+      </w:r>
+      <w:r>
+        <w:t xml:space="preserve"> </w:t>
+      </w:r>
+      <w:r>
+        <w:sym w:font="Wingdings" w:char="F0E0"/>
+      </w:r>
+      <w:r>
+        <w:t xml:space="preserve"> cost has gone down </w:t>
+      </w:r>
+      <w:r>
+        <w:t>+</w:t>
+      </w:r>
+      <w:r>
+        <w:t xml:space="preserve"> plateau</w:t>
+      </w:r>
+      <w:r>
+        <w:t>ed</w:t>
+      </w:r>
+      <w:r>
+        <w:t xml:space="preserve"> </w:t>
+      </w:r>
+      <w:r>
+        <w:t>=</w:t>
+      </w:r>
+      <w:r>
+        <w:t xml:space="preserve"> learning algorithm has converged. </w:t>
+      </w:r>
+    </w:p>
+    <w:p>
+      <w:pPr>
+        <w:pStyle w:val="ListBullet"/>
+      </w:pPr>
+      <w:r>
+        <w:lastRenderedPageBreak/>
+        <w:t xml:space="preserve">If you want to try a smaller learning rate, the algorithm </w:t>
+      </w:r>
+      <w:r>
+        <w:t>may initially learn more slowly (</w:t>
+      </w:r>
+      <w:r>
+        <w:t>cost</w:t>
+      </w:r>
+      <w:r>
+        <w:t xml:space="preserve"> goes down more slowly), but it’s</w:t>
+      </w:r>
+      <w:r>
+        <w:t xml:space="preserve"> possible the algorithm </w:t>
+      </w:r>
+      <w:r>
+        <w:t xml:space="preserve">ends </w:t>
+      </w:r>
+      <w:r>
+        <w:t>at a</w:t>
+      </w:r>
+      <w:r>
+        <w:t xml:space="preserve"> </w:t>
+      </w:r>
+      <w:r>
+        <w:t xml:space="preserve">slightly better solution. </w:t>
+      </w:r>
+    </w:p>
+    <w:p>
+      <w:pPr>
+        <w:pStyle w:val="ListBullet"/>
+        <w:numPr>
+          <w:ilvl w:val="0"/>
+          <w:numId w:val="0"/>
+        </w:numPr>
+        <w:ind w:left="2520" w:firstLine="360"/>
+      </w:pPr>
+      <w:r>
+        <w:rPr>
+          <w:noProof/>
+        </w:rPr>
+        <w:drawing>
+          <wp:inline distT="0" distB="0" distL="0" distR="0" wp14:anchorId="6F8BDD64" wp14:editId="540FBA19">
+            <wp:extent cx="1942109" cy="1235149"/>
+            <wp:effectExtent l="0" t="0" r="1270" b="3175"/>
+            <wp:docPr id="12" name="Picture 12"/>
+            <wp:cNvGraphicFramePr>
+              <a:graphicFrameLocks xmlns:a="http://schemas.openxmlformats.org/drawingml/2006/main" noChangeAspect="1"/>
+            </wp:cNvGraphicFramePr>
+            <a:graphic xmlns:a="http://schemas.openxmlformats.org/drawingml/2006/main">
+              <a:graphicData uri="http://schemas.openxmlformats.org/drawingml/2006/picture">
+                <pic:pic xmlns:pic="http://schemas.openxmlformats.org/drawingml/2006/picture">
+                  <pic:nvPicPr>
+                    <pic:cNvPr id="1" name=""/>
+                    <pic:cNvPicPr/>
+                  </pic:nvPicPr>
+                  <pic:blipFill>
+                    <a:blip r:embed="rId31"/>
+                    <a:stretch>
+                      <a:fillRect/>
+                    </a:stretch>
+                  </pic:blipFill>
+                  <pic:spPr>
+                    <a:xfrm>
+                      <a:off x="0" y="0"/>
+                      <a:ext cx="1949411" cy="1239793"/>
+                    </a:xfrm>
+                    <a:prstGeom prst="rect">
+                      <a:avLst/>
+                    </a:prstGeom>
+                  </pic:spPr>
+                </pic:pic>
+              </a:graphicData>
+            </a:graphic>
+          </wp:inline>
+        </w:drawing>
+      </w:r>
+    </w:p>
+    <w:p>
+      <w:pPr>
+        <w:pStyle w:val="ListBullet"/>
+        <w:tabs>
+          <w:tab w:val="clear" w:pos="360"/>
+          <w:tab w:val="num" w:pos="720"/>
+        </w:tabs>
+        <w:ind w:left="720"/>
+      </w:pPr>
+      <w:r>
+        <w:t>This is b/c</w:t>
+      </w:r>
+      <w:r>
+        <w:t xml:space="preserve"> stochastic </w:t>
+      </w:r>
+      <w:r>
+        <w:t>GD</w:t>
+      </w:r>
+      <w:r>
+        <w:t xml:space="preserve"> doesn't just converge to the global minimum, </w:t>
+      </w:r>
+      <w:r>
+        <w:t>but the</w:t>
+      </w:r>
+      <w:r>
+        <w:t xml:space="preserve"> parameters will oscillate a bit around the global minimum</w:t>
+      </w:r>
+    </w:p>
+    <w:p>
+      <w:pPr>
+        <w:pStyle w:val="ListBullet"/>
+        <w:tabs>
+          <w:tab w:val="clear" w:pos="360"/>
+          <w:tab w:val="num" w:pos="720"/>
+        </w:tabs>
+        <w:ind w:left="720"/>
+      </w:pPr>
+      <w:r>
+        <w:t xml:space="preserve">So, </w:t>
+      </w:r>
+      <w:r>
+        <w:t>by using</w:t>
+      </w:r>
+      <w:r>
+        <w:t xml:space="preserve"> a smaller learning rate, you</w:t>
+      </w:r>
+      <w:r>
+        <w:t xml:space="preserve"> end up </w:t>
+      </w:r>
+      <w:r>
+        <w:t>w/</w:t>
+      </w:r>
+      <w:r>
+        <w:t xml:space="preserve"> smaller oscillations</w:t>
+      </w:r>
+    </w:p>
+    <w:p>
+      <w:pPr>
+        <w:pStyle w:val="ListBullet"/>
+        <w:tabs>
+          <w:tab w:val="clear" w:pos="360"/>
+          <w:tab w:val="num" w:pos="720"/>
+        </w:tabs>
+        <w:ind w:left="720"/>
+      </w:pPr>
+      <w:r>
+        <w:t>S</w:t>
+      </w:r>
+      <w:r>
+        <w:t>ometimes this little difference will be negligible</w:t>
+      </w:r>
+      <w:r>
+        <w:t>,</w:t>
+      </w:r>
+      <w:r>
+        <w:t xml:space="preserve"> </w:t>
+      </w:r>
+      <w:r>
+        <w:t>+</w:t>
+      </w:r>
+      <w:r>
+        <w:t xml:space="preserve"> sometimes you get slightly better value</w:t>
+      </w:r>
+      <w:r>
+        <w:t>s</w:t>
+      </w:r>
+      <w:r>
+        <w:t xml:space="preserve"> for the parameters. </w:t>
+      </w:r>
+    </w:p>
+    <w:p>
+      <w:pPr>
+        <w:pStyle w:val="ListBullet"/>
+        <w:numPr>
+          <w:ilvl w:val="0"/>
+          <w:numId w:val="0"/>
+        </w:numPr>
+        <w:ind w:left="2520" w:firstLine="360"/>
+      </w:pPr>
+      <w:r>
+        <w:rPr>
+          <w:noProof/>
+        </w:rPr>
+        <w:drawing>
+          <wp:inline distT="0" distB="0" distL="0" distR="0" wp14:anchorId="43B8EBC2" wp14:editId="23348CC2">
+            <wp:extent cx="2390775" cy="1771650"/>
+            <wp:effectExtent l="0" t="0" r="9525" b="0"/>
+            <wp:docPr id="13" name="Picture 13"/>
+            <wp:cNvGraphicFramePr>
+              <a:graphicFrameLocks xmlns:a="http://schemas.openxmlformats.org/drawingml/2006/main" noChangeAspect="1"/>
+            </wp:cNvGraphicFramePr>
+            <a:graphic xmlns:a="http://schemas.openxmlformats.org/drawingml/2006/main">
+              <a:graphicData uri="http://schemas.openxmlformats.org/drawingml/2006/picture">
+                <pic:pic xmlns:pic="http://schemas.openxmlformats.org/drawingml/2006/picture">
+                  <pic:nvPicPr>
+                    <pic:cNvPr id="1" name=""/>
+                    <pic:cNvPicPr/>
+                  </pic:nvPicPr>
+                  <pic:blipFill>
+                    <a:blip r:embed="rId32"/>
+                    <a:stretch>
+                      <a:fillRect/>
+                    </a:stretch>
+                  </pic:blipFill>
+                  <pic:spPr>
+                    <a:xfrm>
+                      <a:off x="0" y="0"/>
+                      <a:ext cx="2390775" cy="1771650"/>
+                    </a:xfrm>
+                    <a:prstGeom prst="rect">
+                      <a:avLst/>
+                    </a:prstGeom>
+                  </pic:spPr>
+                </pic:pic>
+              </a:graphicData>
+            </a:graphic>
+          </wp:inline>
+        </w:drawing>
+      </w:r>
+    </w:p>
+    <w:p>
+      <w:pPr>
+        <w:pStyle w:val="ListBullet"/>
+        <w:tabs>
+          <w:tab w:val="clear" w:pos="360"/>
+          <w:tab w:val="num" w:pos="720"/>
+        </w:tabs>
+        <w:ind w:left="720"/>
+      </w:pPr>
+      <w:r>
+        <w:t>This looks like it</w:t>
+      </w:r>
+      <w:r>
+        <w:t>s converged</w:t>
+      </w:r>
+      <w:r>
+        <w:t xml:space="preserve"> w/ 1000 iterations, but</w:t>
+      </w:r>
+      <w:r>
+        <w:t xml:space="preserve"> by averaging over</w:t>
+      </w:r>
+      <w:r>
+        <w:t xml:space="preserve"> 5K examples, </w:t>
+      </w:r>
+      <w:r>
+        <w:t xml:space="preserve">you might be able to get a smoother curve </w:t>
+      </w:r>
+      <w:r>
+        <w:t>= an</w:t>
+      </w:r>
+      <w:r>
+        <w:t xml:space="preserve"> effect of increasing the </w:t>
+      </w:r>
+      <w:r>
+        <w:t>#</w:t>
+      </w:r>
+      <w:r>
+        <w:t xml:space="preserve"> of examples you average over. </w:t>
+      </w:r>
+    </w:p>
+    <w:p>
+      <w:pPr>
+        <w:pStyle w:val="ListBullet"/>
+        <w:tabs>
+          <w:tab w:val="clear" w:pos="360"/>
+          <w:tab w:val="num" w:pos="720"/>
+        </w:tabs>
+        <w:ind w:left="720"/>
+      </w:pPr>
+      <w:r>
+        <w:rPr>
+          <w:i/>
+        </w:rPr>
+        <w:t>Disadvantage</w:t>
+      </w:r>
+      <w:r>
+        <w:t xml:space="preserve"> </w:t>
+      </w:r>
+      <w:r>
+        <w:t xml:space="preserve">of making this </w:t>
+      </w:r>
+      <w:r>
+        <w:rPr>
+          <w:i/>
+        </w:rPr>
+        <w:t>too</w:t>
+      </w:r>
+      <w:r>
+        <w:t xml:space="preserve"> big </w:t>
+      </w:r>
+      <w:r>
+        <w:t xml:space="preserve">= </w:t>
+      </w:r>
+      <w:r>
+        <w:t xml:space="preserve">now you get </w:t>
+      </w:r>
+      <w:r>
+        <w:t xml:space="preserve">1 data </w:t>
+      </w:r>
+      <w:r>
+        <w:t>point every 5</w:t>
+      </w:r>
+      <w:r>
+        <w:t xml:space="preserve">K </w:t>
+      </w:r>
+      <w:r>
+        <w:t>examples</w:t>
+      </w:r>
+      <w:r>
+        <w:t xml:space="preserve"> </w:t>
+      </w:r>
+      <w:r>
+        <w:sym w:font="Wingdings" w:char="F0E0"/>
+      </w:r>
+      <w:r>
+        <w:t xml:space="preserve"> feedback you get on how well your learning algorithm is doing is</w:t>
+      </w:r>
+      <w:r>
+        <w:t xml:space="preserve"> </w:t>
+      </w:r>
+      <w:r>
+        <w:t xml:space="preserve">more delayed </w:t>
+      </w:r>
+    </w:p>
+    <w:p>
+      <w:pPr>
+        <w:pStyle w:val="ListBullet"/>
+        <w:numPr>
+          <w:ilvl w:val="0"/>
+          <w:numId w:val="0"/>
+        </w:numPr>
+        <w:ind w:left="2520" w:firstLine="360"/>
+      </w:pPr>
+      <w:r>
+        <w:rPr>
+          <w:noProof/>
+        </w:rPr>
+        <w:drawing>
+          <wp:inline distT="0" distB="0" distL="0" distR="0" wp14:anchorId="3273BCA4" wp14:editId="1D18A796">
+            <wp:extent cx="2447925" cy="1400175"/>
+            <wp:effectExtent l="0" t="0" r="9525" b="9525"/>
+            <wp:docPr id="14" name="Picture 14"/>
+            <wp:cNvGraphicFramePr>
+              <a:graphicFrameLocks xmlns:a="http://schemas.openxmlformats.org/drawingml/2006/main" noChangeAspect="1"/>
+            </wp:cNvGraphicFramePr>
+            <a:graphic xmlns:a="http://schemas.openxmlformats.org/drawingml/2006/main">
+              <a:graphicData uri="http://schemas.openxmlformats.org/drawingml/2006/picture">
+                <pic:pic xmlns:pic="http://schemas.openxmlformats.org/drawingml/2006/picture">
+                  <pic:nvPicPr>
+                    <pic:cNvPr id="1" name=""/>
+                    <pic:cNvPicPr/>
+                  </pic:nvPicPr>
+                  <pic:blipFill>
+                    <a:blip r:embed="rId33"/>
+                    <a:stretch>
+                      <a:fillRect/>
+                    </a:stretch>
+                  </pic:blipFill>
+                  <pic:spPr>
+                    <a:xfrm>
+                      <a:off x="0" y="0"/>
+                      <a:ext cx="2447925" cy="1400175"/>
+                    </a:xfrm>
+                    <a:prstGeom prst="rect">
+                      <a:avLst/>
+                    </a:prstGeom>
+                  </pic:spPr>
+                </pic:pic>
+              </a:graphicData>
+            </a:graphic>
+          </wp:inline>
+        </w:drawing>
+      </w:r>
+    </w:p>
+    <w:p>
+      <w:pPr>
+        <w:pStyle w:val="ListBullet"/>
+      </w:pPr>
+      <w:r>
+        <w:t>Here,</w:t>
+      </w:r>
+      <w:r>
+        <w:t xml:space="preserve"> cos</w:t>
+      </w:r>
+      <w:r>
+        <w:t>t just is not decreasing at all when averaging over 1K examples</w:t>
+      </w:r>
+      <w:r>
+        <w:t xml:space="preserve"> </w:t>
+      </w:r>
+      <w:r>
+        <w:sym w:font="Wingdings" w:char="F0E0"/>
+      </w:r>
+      <w:r>
+        <w:t xml:space="preserve"> </w:t>
+      </w:r>
+      <w:r>
+        <w:t xml:space="preserve">looks like the algorithm is just not learning. </w:t>
+      </w:r>
+    </w:p>
+    <w:p>
+      <w:pPr>
+        <w:pStyle w:val="ListBullet"/>
+      </w:pPr>
+      <w:r>
+        <w:t xml:space="preserve">But if </w:t>
+      </w:r>
+      <w:r>
+        <w:t xml:space="preserve">we </w:t>
+      </w:r>
+      <w:r>
+        <w:t xml:space="preserve">increase this to averaging over a larger </w:t>
+      </w:r>
+      <w:r>
+        <w:t># of examples, it‘</w:t>
+      </w:r>
+      <w:r>
+        <w:t xml:space="preserve">s possible you see cost is </w:t>
+      </w:r>
+      <w:r>
+        <w:t xml:space="preserve">actually </w:t>
+      </w:r>
+      <w:r>
+        <w:t>decreasing</w:t>
+      </w:r>
+      <w:r>
+        <w:t xml:space="preserve"> + the </w:t>
+      </w:r>
+      <w:r>
+        <w:t xml:space="preserve">blue line was </w:t>
+      </w:r>
+      <w:r>
+        <w:t xml:space="preserve">just </w:t>
+      </w:r>
+      <w:r>
+        <w:t xml:space="preserve">too noisy </w:t>
+      </w:r>
+      <w:r>
+        <w:sym w:font="Wingdings" w:char="F0E0"/>
+      </w:r>
+      <w:r>
+        <w:t xml:space="preserve"> </w:t>
+      </w:r>
+      <w:r>
+        <w:t xml:space="preserve">couldn't see the actual trend in cost decreasing </w:t>
+      </w:r>
+    </w:p>
+    <w:p>
+      <w:pPr>
+        <w:pStyle w:val="ListBullet"/>
+      </w:pPr>
+      <w:r>
+        <w:t xml:space="preserve">It </w:t>
+      </w:r>
+      <w:r>
+        <w:t xml:space="preserve">is also possible a learning curve </w:t>
+      </w:r>
+      <w:r>
+        <w:t xml:space="preserve">still </w:t>
+      </w:r>
+      <w:r>
+        <w:t xml:space="preserve">ends </w:t>
+      </w:r>
+      <w:r>
+        <w:t xml:space="preserve">up </w:t>
+      </w:r>
+      <w:r>
+        <w:t xml:space="preserve">flat even </w:t>
+      </w:r>
+      <w:r>
+        <w:t xml:space="preserve">averaged </w:t>
+      </w:r>
+      <w:r>
+        <w:t xml:space="preserve">over a larger number of examples. </w:t>
+      </w:r>
+    </w:p>
+    <w:p>
+      <w:pPr>
+        <w:pStyle w:val="ListBullet"/>
+      </w:pPr>
+      <w:r>
+        <w:t xml:space="preserve">That's </w:t>
+      </w:r>
+      <w:r>
+        <w:t xml:space="preserve">maybe just a more firm verification that the algorithm </w:t>
+      </w:r>
+      <w:r>
+        <w:t xml:space="preserve">unfortunately </w:t>
+      </w:r>
+      <w:r>
+        <w:t xml:space="preserve">just isn't learning much for whatever reason </w:t>
+      </w:r>
+      <w:r>
+        <w:t>+</w:t>
+      </w:r>
+      <w:r>
+        <w:t xml:space="preserve"> you need to </w:t>
+      </w:r>
+      <w:r>
+        <w:t xml:space="preserve">either change the learning rate, the features, </w:t>
+      </w:r>
+      <w:r>
+        <w:t xml:space="preserve">or something else about the algorithm. </w:t>
+      </w:r>
+    </w:p>
+    <w:p>
+      <w:pPr>
+        <w:pStyle w:val="ListBullet"/>
+        <w:numPr>
+          <w:ilvl w:val="0"/>
+          <w:numId w:val="0"/>
+        </w:numPr>
+        <w:ind w:left="360"/>
+      </w:pPr>
+    </w:p>
+    <w:p>
+      <w:pPr>
+        <w:pStyle w:val="ListBullet"/>
+        <w:numPr>
+          <w:ilvl w:val="0"/>
+          <w:numId w:val="0"/>
+        </w:numPr>
+        <w:ind w:left="2520" w:firstLine="360"/>
+      </w:pPr>
+      <w:r>
+        <w:rPr>
+          <w:noProof/>
+        </w:rPr>
+        <w:lastRenderedPageBreak/>
+        <w:drawing>
+          <wp:inline distT="0" distB="0" distL="0" distR="0" wp14:anchorId="65C63422" wp14:editId="4ED1B8FA">
+            <wp:extent cx="2752725" cy="1495425"/>
+            <wp:effectExtent l="0" t="0" r="9525" b="9525"/>
+            <wp:docPr id="21" name="Picture 21"/>
+            <wp:cNvGraphicFramePr>
+              <a:graphicFrameLocks xmlns:a="http://schemas.openxmlformats.org/drawingml/2006/main" noChangeAspect="1"/>
+            </wp:cNvGraphicFramePr>
+            <a:graphic xmlns:a="http://schemas.openxmlformats.org/drawingml/2006/main">
+              <a:graphicData uri="http://schemas.openxmlformats.org/drawingml/2006/picture">
+                <pic:pic xmlns:pic="http://schemas.openxmlformats.org/drawingml/2006/picture">
+                  <pic:nvPicPr>
+                    <pic:cNvPr id="1" name=""/>
+                    <pic:cNvPicPr/>
+                  </pic:nvPicPr>
+                  <pic:blipFill>
+                    <a:blip r:embed="rId34"/>
+                    <a:stretch>
+                      <a:fillRect/>
+                    </a:stretch>
+                  </pic:blipFill>
+                  <pic:spPr>
+                    <a:xfrm>
+                      <a:off x="0" y="0"/>
+                      <a:ext cx="2752725" cy="1495425"/>
+                    </a:xfrm>
+                    <a:prstGeom prst="rect">
+                      <a:avLst/>
+                    </a:prstGeom>
+                  </pic:spPr>
+                </pic:pic>
+              </a:graphicData>
+            </a:graphic>
+          </wp:inline>
+        </w:drawing>
+      </w:r>
+    </w:p>
+    <w:p>
+      <w:pPr>
+        <w:pStyle w:val="ListBullet"/>
+      </w:pPr>
+      <w:r>
+        <w:t xml:space="preserve">1 </w:t>
+      </w:r>
+      <w:r>
+        <w:t xml:space="preserve">last thing that you might see </w:t>
+      </w:r>
+      <w:r>
+        <w:t xml:space="preserve">is a curve that </w:t>
+      </w:r>
+      <w:r>
+        <w:t>actually looks like it's increasing</w:t>
+      </w:r>
+      <w:r>
+        <w:t xml:space="preserve"> = </w:t>
+      </w:r>
+      <w:r>
+        <w:t xml:space="preserve">a sign the algorithm is </w:t>
+      </w:r>
+      <w:r>
+        <w:rPr>
+          <w:b/>
+        </w:rPr>
+        <w:t>diverging</w:t>
+      </w:r>
+      <w:r>
+        <w:t xml:space="preserve">. </w:t>
+      </w:r>
+      <w:r>
+        <w:sym w:font="Wingdings" w:char="F0E8"/>
+      </w:r>
+      <w:r>
+        <w:t xml:space="preserve"> </w:t>
+      </w:r>
+      <w:r>
+        <w:t>Must</w:t>
+      </w:r>
+      <w:r>
+        <w:t xml:space="preserve"> </w:t>
+      </w:r>
+      <w:r>
+        <w:t xml:space="preserve">use a smaller value of the learning rate alpha. </w:t>
+      </w:r>
+    </w:p>
+    <w:p>
+      <w:pPr>
+        <w:pStyle w:val="ListBullet"/>
+        <w:rPr>
+          <w:i/>
+        </w:rPr>
+      </w:pPr>
+      <w:r>
+        <w:rPr>
+          <w:i/>
+        </w:rPr>
+        <w:t xml:space="preserve">So if the plot </w:t>
+      </w:r>
+      <w:r>
+        <w:rPr>
+          <w:i/>
+        </w:rPr>
+        <w:t xml:space="preserve">looks too noisy, try increasing the </w:t>
+      </w:r>
+      <w:r>
+        <w:rPr>
+          <w:i/>
+        </w:rPr>
+        <w:t xml:space="preserve"># </w:t>
+      </w:r>
+      <w:r>
+        <w:rPr>
+          <w:i/>
+        </w:rPr>
+        <w:t xml:space="preserve">of examples you're averaging over </w:t>
+      </w:r>
+    </w:p>
+    <w:p>
+      <w:pPr>
+        <w:pStyle w:val="ListBullet"/>
+        <w:rPr>
+          <w:i/>
+        </w:rPr>
+      </w:pPr>
+      <w:r>
+        <w:rPr>
+          <w:i/>
+        </w:rPr>
+        <w:t xml:space="preserve">If </w:t>
+      </w:r>
+      <w:r>
+        <w:rPr>
+          <w:i/>
+        </w:rPr>
+        <w:t xml:space="preserve">you see </w:t>
+      </w:r>
+      <w:r>
+        <w:rPr>
+          <w:i/>
+        </w:rPr>
+        <w:t>errors/</w:t>
+      </w:r>
+      <w:r>
+        <w:rPr>
+          <w:i/>
+        </w:rPr>
+        <w:t xml:space="preserve">costs increasing, try using a smaller value of alpha. </w:t>
+      </w:r>
+    </w:p>
+    <w:p>
+      <w:pPr>
+        <w:pStyle w:val="ListBullet"/>
+        <w:numPr>
+          <w:ilvl w:val="0"/>
+          <w:numId w:val="0"/>
+        </w:numPr>
+        <w:ind w:left="360"/>
+      </w:pPr>
+    </w:p>
+    <w:p>
+      <w:pPr>
+        <w:pStyle w:val="ListBullet"/>
+      </w:pPr>
+      <w:r>
+        <w:t xml:space="preserve">It's </w:t>
+      </w:r>
+      <w:r>
+        <w:t xml:space="preserve">worth examining the issue of the learning rate </w:t>
+      </w:r>
+      <w:r>
+        <w:t>a bit more</w:t>
+      </w:r>
+    </w:p>
+    <w:p>
+      <w:pPr>
+        <w:pStyle w:val="ListBullet"/>
+        <w:numPr>
+          <w:ilvl w:val="0"/>
+          <w:numId w:val="0"/>
+        </w:numPr>
+        <w:ind w:left="360" w:firstLine="360"/>
+      </w:pPr>
+      <w:r>
+        <w:rPr>
+          <w:noProof/>
+        </w:rPr>
+        <w:drawing>
+          <wp:inline distT="0" distB="0" distL="0" distR="0" wp14:anchorId="565EE94C" wp14:editId="32685632">
+            <wp:extent cx="4757966" cy="2090760"/>
+            <wp:effectExtent l="0" t="0" r="5080" b="5080"/>
+            <wp:docPr id="23" name="Picture 23"/>
+            <wp:cNvGraphicFramePr>
+              <a:graphicFrameLocks xmlns:a="http://schemas.openxmlformats.org/drawingml/2006/main" noChangeAspect="1"/>
+            </wp:cNvGraphicFramePr>
+            <a:graphic xmlns:a="http://schemas.openxmlformats.org/drawingml/2006/main">
+              <a:graphicData uri="http://schemas.openxmlformats.org/drawingml/2006/picture">
+                <pic:pic xmlns:pic="http://schemas.openxmlformats.org/drawingml/2006/picture">
+                  <pic:nvPicPr>
+                    <pic:cNvPr id="1" name=""/>
+                    <pic:cNvPicPr/>
+                  </pic:nvPicPr>
+                  <pic:blipFill>
+                    <a:blip r:embed="rId35"/>
+                    <a:stretch>
+                      <a:fillRect/>
+                    </a:stretch>
+                  </pic:blipFill>
+                  <pic:spPr>
+                    <a:xfrm>
+                      <a:off x="0" y="0"/>
+                      <a:ext cx="4766044" cy="2094310"/>
+                    </a:xfrm>
+                    <a:prstGeom prst="rect">
+                      <a:avLst/>
+                    </a:prstGeom>
+                  </pic:spPr>
+                </pic:pic>
+              </a:graphicData>
+            </a:graphic>
+          </wp:inline>
+        </w:drawing>
+      </w:r>
+    </w:p>
+    <w:p>
+      <w:pPr>
+        <w:pStyle w:val="ListBullet"/>
+      </w:pPr>
+      <w:r>
+        <w:t xml:space="preserve">When </w:t>
+      </w:r>
+      <w:r>
+        <w:t xml:space="preserve">we run stochastic </w:t>
+      </w:r>
+      <w:r>
+        <w:t>GD</w:t>
+      </w:r>
+      <w:r>
+        <w:t xml:space="preserve">, the algorithm will meander towards the minimum </w:t>
+      </w:r>
+      <w:r>
+        <w:t>+</w:t>
+      </w:r>
+      <w:r>
+        <w:t xml:space="preserve"> won't really converge</w:t>
+      </w:r>
+      <w:r>
+        <w:t xml:space="preserve"> but will</w:t>
+      </w:r>
+      <w:r>
+        <w:t xml:space="preserve"> wander around the minimum forever</w:t>
+      </w:r>
+    </w:p>
+    <w:p>
+      <w:pPr>
+        <w:pStyle w:val="ListBullet"/>
+      </w:pPr>
+      <w:r>
+        <w:t xml:space="preserve">You </w:t>
+      </w:r>
+      <w:r>
+        <w:t xml:space="preserve">end up </w:t>
+      </w:r>
+      <w:r>
+        <w:t>w/</w:t>
+      </w:r>
+      <w:r>
+        <w:t xml:space="preserve"> a parameter value that is </w:t>
+      </w:r>
+      <w:r>
+        <w:rPr>
+          <w:i/>
+        </w:rPr>
+        <w:t>hopefully</w:t>
+      </w:r>
+      <w:r>
+        <w:t xml:space="preserve"> close to the global minimum</w:t>
+      </w:r>
+      <w:r>
+        <w:t xml:space="preserve"> but</w:t>
+      </w:r>
+      <w:r>
+        <w:t xml:space="preserve"> won't be </w:t>
+      </w:r>
+      <w:r>
+        <w:rPr>
+          <w:i/>
+        </w:rPr>
+        <w:t>exact</w:t>
+      </w:r>
+      <w:r>
+        <w:rPr>
+          <w:i/>
+        </w:rPr>
+        <w:t>ly</w:t>
+      </w:r>
+      <w:r>
+        <w:t xml:space="preserve"> </w:t>
+      </w:r>
+      <w:r>
+        <w:t xml:space="preserve">at the global minimum. </w:t>
+      </w:r>
+    </w:p>
+    <w:p>
+      <w:pPr>
+        <w:pStyle w:val="ListBullet"/>
+      </w:pPr>
+      <w:r>
+        <w:t xml:space="preserve">In most typical implementations of stochastic </w:t>
+      </w:r>
+      <w:r>
+        <w:t>GD</w:t>
+      </w:r>
+      <w:r>
+        <w:t xml:space="preserve">, the learning rate </w:t>
+      </w:r>
+      <w:r>
+        <w:rPr>
+          <w:rFonts w:ascii="Gulim" w:eastAsia="Gulim" w:hAnsi="Gulim" w:hint="eastAsia"/>
+          <w:b/>
+        </w:rPr>
+        <w:t>α</w:t>
+      </w:r>
+      <w:r>
+        <w:t xml:space="preserve"> </w:t>
+      </w:r>
+      <w:r>
+        <w:t>is typically held constant</w:t>
+      </w:r>
+    </w:p>
+    <w:p>
+      <w:pPr>
+        <w:pStyle w:val="ListBullet"/>
+      </w:pPr>
+      <w:r>
+        <w:t xml:space="preserve">To get </w:t>
+      </w:r>
+      <w:r>
+        <w:t xml:space="preserve">stochastic </w:t>
+      </w:r>
+      <w:r>
+        <w:t>GD</w:t>
+      </w:r>
+      <w:r>
+        <w:t xml:space="preserve"> to </w:t>
+      </w:r>
+      <w:r>
+        <w:rPr>
+          <w:i/>
+        </w:rPr>
+        <w:t>actually</w:t>
+      </w:r>
+      <w:r>
+        <w:t xml:space="preserve"> converge to the global minimum, slowly decrease the </w:t>
+      </w:r>
+      <w:r>
+        <w:rPr>
+          <w:rFonts w:ascii="Gulim" w:eastAsia="Gulim" w:hAnsi="Gulim" w:hint="eastAsia"/>
+          <w:b/>
+        </w:rPr>
+        <w:t>α</w:t>
+      </w:r>
+      <w:r>
+        <w:t xml:space="preserve"> over time</w:t>
+      </w:r>
+    </w:p>
+    <w:p>
+      <w:pPr>
+        <w:pStyle w:val="ListBullet"/>
+      </w:pPr>
+      <w:r>
+        <w:t>A</w:t>
+      </w:r>
+      <w:r>
+        <w:t xml:space="preserve"> pretty typical way of doing </w:t>
+      </w:r>
+      <w:r>
+        <w:sym w:font="Wingdings" w:char="F0E0"/>
+      </w:r>
+      <w:r>
+        <w:t xml:space="preserve"> set </w:t>
+      </w:r>
+      <w:r>
+        <w:rPr>
+          <w:rFonts w:ascii="Gulim" w:eastAsia="Gulim" w:hAnsi="Gulim" w:hint="eastAsia"/>
+          <w:b/>
+        </w:rPr>
+        <w:t>α</w:t>
+      </w:r>
+      <w:r>
+        <w:t xml:space="preserve"> </w:t>
+      </w:r>
+      <w:r>
+        <w:t xml:space="preserve">equals some constant, const1, </w:t>
+      </w:r>
+      <w:r>
+        <w:t xml:space="preserve">1 divided by </w:t>
+      </w:r>
+      <w:r>
+        <w:t xml:space="preserve">the </w:t>
+      </w:r>
+      <w:r>
+        <w:t xml:space="preserve">iteration </w:t>
+      </w:r>
+      <w:r>
+        <w:t xml:space="preserve"># </w:t>
+      </w:r>
+      <w:r>
+        <w:t xml:space="preserve">plus </w:t>
+      </w:r>
+      <w:r>
+        <w:t>some constant, const</w:t>
+      </w:r>
+      <w:r>
+        <w:t xml:space="preserve">2. </w:t>
+      </w:r>
+      <w:r>
+        <w:rPr>
+          <w:noProof/>
+        </w:rPr>
+        <w:drawing>
+          <wp:inline distT="0" distB="0" distL="0" distR="0" wp14:anchorId="42D72291" wp14:editId="5255DFC1">
+            <wp:extent cx="5943600" cy="596265"/>
+            <wp:effectExtent l="0" t="0" r="0" b="0"/>
+            <wp:docPr id="24" name="Picture 24"/>
+            <wp:cNvGraphicFramePr>
+              <a:graphicFrameLocks xmlns:a="http://schemas.openxmlformats.org/drawingml/2006/main" noChangeAspect="1"/>
+            </wp:cNvGraphicFramePr>
+            <a:graphic xmlns:a="http://schemas.openxmlformats.org/drawingml/2006/main">
+              <a:graphicData uri="http://schemas.openxmlformats.org/drawingml/2006/picture">
+                <pic:pic xmlns:pic="http://schemas.openxmlformats.org/drawingml/2006/picture">
+                  <pic:nvPicPr>
+                    <pic:cNvPr id="1" name=""/>
+                    <pic:cNvPicPr/>
+                  </pic:nvPicPr>
+                  <pic:blipFill>
+                    <a:blip r:embed="rId36"/>
+                    <a:stretch>
+                      <a:fillRect/>
+                    </a:stretch>
+                  </pic:blipFill>
+                  <pic:spPr>
+                    <a:xfrm>
+                      <a:off x="0" y="0"/>
+                      <a:ext cx="5943600" cy="596265"/>
+                    </a:xfrm>
+                    <a:prstGeom prst="rect">
+                      <a:avLst/>
+                    </a:prstGeom>
+                  </pic:spPr>
+                </pic:pic>
+              </a:graphicData>
+            </a:graphic>
+          </wp:inline>
+        </w:drawing>
+      </w:r>
+    </w:p>
+    <w:p>
+      <w:pPr>
+        <w:pStyle w:val="ListBullet"/>
+      </w:pPr>
+      <w:r>
+        <w:t># of</w:t>
+      </w:r>
+      <w:r>
+        <w:t xml:space="preserve"> iterations you've run of stochastic </w:t>
+      </w:r>
+      <w:r>
+        <w:t>GD</w:t>
+      </w:r>
+      <w:r>
+        <w:t xml:space="preserve"> = # </w:t>
+      </w:r>
+      <w:r>
+        <w:t xml:space="preserve">of training examples seen </w:t>
+      </w:r>
+    </w:p>
+    <w:p>
+      <w:pPr>
+        <w:pStyle w:val="ListBullet"/>
+      </w:pPr>
+      <w:r>
+        <w:t>const</w:t>
+      </w:r>
+      <w:r>
+        <w:t xml:space="preserve">1 </w:t>
+      </w:r>
+      <w:r>
+        <w:t>+</w:t>
+      </w:r>
+      <w:r>
+        <w:t xml:space="preserve"> const</w:t>
+      </w:r>
+      <w:r>
+        <w:t xml:space="preserve">2 </w:t>
+      </w:r>
+      <w:r>
+        <w:t xml:space="preserve">= </w:t>
+      </w:r>
+      <w:r>
+        <w:t xml:space="preserve">additional parameters of the algorithm you might have to play </w:t>
+      </w:r>
+      <w:r>
+        <w:t>w/</w:t>
+      </w:r>
+      <w:r>
+        <w:t xml:space="preserve"> a bit in order to get good performance</w:t>
+      </w:r>
+    </w:p>
+    <w:p>
+      <w:pPr>
+        <w:pStyle w:val="ListBullet"/>
+      </w:pPr>
+      <w:r>
+        <w:t xml:space="preserve">1 reason </w:t>
+      </w:r>
+      <w:r>
+        <w:t xml:space="preserve">people tend not to do this </w:t>
+      </w:r>
+      <w:r>
+        <w:t>=</w:t>
+      </w:r>
+      <w:r>
+        <w:t xml:space="preserve"> end up needing to spend time playing </w:t>
+      </w:r>
+      <w:r>
+        <w:t>w/</w:t>
+      </w:r>
+      <w:r>
+        <w:t xml:space="preserve"> these 2 extra parameters</w:t>
+      </w:r>
+      <w:r>
+        <w:t>, which</w:t>
+      </w:r>
+      <w:r>
+        <w:t xml:space="preserve"> makes the algorithm more finicky</w:t>
+      </w:r>
+    </w:p>
+    <w:p>
+      <w:pPr>
+        <w:pStyle w:val="ListBullet"/>
+      </w:pPr>
+      <w:r>
+        <w:t xml:space="preserve">It’s </w:t>
+      </w:r>
+      <w:r>
+        <w:t xml:space="preserve">just more parameters to fiddle </w:t>
+      </w:r>
+      <w:r>
+        <w:t>w/</w:t>
+      </w:r>
+      <w:r>
+        <w:t xml:space="preserve"> in order to make </w:t>
+      </w:r>
+      <w:r>
+        <w:t>an</w:t>
+      </w:r>
+      <w:r>
+        <w:t xml:space="preserve"> algorithm work well. </w:t>
+      </w:r>
+    </w:p>
+    <w:p>
+      <w:pPr>
+        <w:pStyle w:val="ListBullet"/>
+      </w:pPr>
+      <w:r>
+        <w:lastRenderedPageBreak/>
+        <w:t xml:space="preserve">But if you manage to tune the parameters well, the algorithm meanderings will get smaller </w:t>
+      </w:r>
+      <w:r>
+        <w:t>+</w:t>
+      </w:r>
+      <w:r>
+        <w:t xml:space="preserve"> smaller until it pretty much just to the global minimum. </w:t>
+      </w:r>
+    </w:p>
+    <w:p>
+      <w:pPr>
+        <w:pStyle w:val="ListBullet"/>
+      </w:pPr>
+      <w:r>
+        <w:t>As</w:t>
+      </w:r>
+      <w:r>
+        <w:t xml:space="preserve"> the algorithm runs, the iteration </w:t>
+      </w:r>
+      <w:r>
+        <w:t># becomes large,</w:t>
+      </w:r>
+      <w:r>
+        <w:t xml:space="preserve"> </w:t>
+      </w:r>
+      <w:r>
+        <w:rPr>
+          <w:rFonts w:ascii="Gulim" w:eastAsia="Gulim" w:hAnsi="Gulim" w:hint="eastAsia"/>
+          <w:b/>
+        </w:rPr>
+        <w:t>α</w:t>
+      </w:r>
+      <w:r>
+        <w:t xml:space="preserve"> </w:t>
+      </w:r>
+      <w:r>
+        <w:t xml:space="preserve">will slowly become small, </w:t>
+      </w:r>
+      <w:r>
+        <w:t>+</w:t>
+      </w:r>
+      <w:r>
+        <w:t xml:space="preserve"> so you take smaller </w:t>
+      </w:r>
+      <w:r>
+        <w:t>+</w:t>
+      </w:r>
+      <w:r>
+        <w:t xml:space="preserve"> smaller steps until it hopefully converges to the global minimum.</w:t>
+      </w:r>
+    </w:p>
+    <w:p>
+      <w:pPr>
+        <w:pStyle w:val="ListBullet"/>
+      </w:pPr>
+      <w:r>
+        <w:t>So, i</w:t>
+      </w:r>
+      <w:r>
+        <w:t xml:space="preserve">f you slowly decrease </w:t>
+      </w:r>
+      <w:r>
+        <w:rPr>
+          <w:rFonts w:ascii="Gulim" w:eastAsia="Gulim" w:hAnsi="Gulim" w:hint="eastAsia"/>
+          <w:b/>
+        </w:rPr>
+        <w:t>α</w:t>
+      </w:r>
+      <w:r>
+        <w:t xml:space="preserve"> </w:t>
+      </w:r>
+      <w:r>
+        <w:t xml:space="preserve">to </w:t>
+      </w:r>
+      <w:r>
+        <w:t>0,</w:t>
+      </w:r>
+      <w:r>
+        <w:t xml:space="preserve"> you can end up </w:t>
+      </w:r>
+      <w:r>
+        <w:t>w/</w:t>
+      </w:r>
+      <w:r>
+        <w:t xml:space="preserve"> a slightly better hypothesi</w:t>
+      </w:r>
+      <w:r>
+        <w:t>s</w:t>
+      </w:r>
+    </w:p>
+    <w:p>
+      <w:pPr>
+        <w:pStyle w:val="ListBullet"/>
+      </w:pPr>
+      <w:r>
+        <w:t>B</w:t>
+      </w:r>
+      <w:r>
+        <w:t xml:space="preserve">ut </w:t>
+      </w:r>
+      <w:r>
+        <w:t>b/c</w:t>
+      </w:r>
+      <w:r>
+        <w:t xml:space="preserve"> of the extra work needed to fiddle </w:t>
+      </w:r>
+      <w:r>
+        <w:t>w/</w:t>
+      </w:r>
+      <w:r>
+        <w:t xml:space="preserve"> constants </w:t>
+      </w:r>
+      <w:r>
+        <w:t>(</w:t>
+      </w:r>
+      <w:r>
+        <w:t>+</w:t>
+      </w:r>
+      <w:r>
+        <w:t xml:space="preserve"> </w:t>
+      </w:r>
+      <w:r>
+        <w:t>b/c</w:t>
+      </w:r>
+      <w:r>
+        <w:t xml:space="preserve"> frankly usually we're pretty happy </w:t>
+      </w:r>
+      <w:r>
+        <w:t>w/</w:t>
+      </w:r>
+      <w:r>
+        <w:t xml:space="preserve"> any parameter value close to the global minimum</w:t>
+      </w:r>
+      <w:r>
+        <w:t>),</w:t>
+      </w:r>
+      <w:r>
+        <w:t xml:space="preserve"> </w:t>
+      </w:r>
+      <w:r>
+        <w:t xml:space="preserve">typically </w:t>
+      </w:r>
+      <w:r>
+        <w:t xml:space="preserve">this process of decreasing </w:t>
+      </w:r>
+      <w:r>
+        <w:rPr>
+          <w:rFonts w:ascii="Gulim" w:eastAsia="Gulim" w:hAnsi="Gulim" w:hint="eastAsia"/>
+          <w:b/>
+        </w:rPr>
+        <w:t>α</w:t>
+      </w:r>
+      <w:r>
+        <w:t xml:space="preserve"> </w:t>
+      </w:r>
+      <w:r>
+        <w:t xml:space="preserve">slowly is usually not done </w:t>
+      </w:r>
+      <w:r>
+        <w:t>+</w:t>
+      </w:r>
+      <w:r>
+        <w:t xml:space="preserve"> keeping </w:t>
+      </w:r>
+      <w:r>
+        <w:rPr>
+          <w:rFonts w:ascii="Gulim" w:eastAsia="Gulim" w:hAnsi="Gulim" w:hint="eastAsia"/>
+          <w:b/>
+        </w:rPr>
+        <w:t>α</w:t>
+      </w:r>
+      <w:r>
+        <w:t xml:space="preserve"> </w:t>
+      </w:r>
+      <w:r>
+        <w:t xml:space="preserve">constant is the more common application of stochastic </w:t>
+      </w:r>
+      <w:r>
+        <w:t>GD</w:t>
+      </w:r>
+      <w:r>
+        <w:t xml:space="preserve"> </w:t>
+      </w:r>
+    </w:p>
+    <w:p>
+      <w:pPr>
+        <w:pStyle w:val="ListBullet"/>
+        <w:numPr>
+          <w:ilvl w:val="0"/>
+          <w:numId w:val="0"/>
+        </w:numPr>
+      </w:pPr>
+      <w:r>
+        <w:rPr>
+          <w:noProof/>
+        </w:rPr>
+        <w:drawing>
+          <wp:inline distT="0" distB="0" distL="0" distR="0" wp14:anchorId="6C521E2F" wp14:editId="779E799C">
+            <wp:extent cx="5791200" cy="400050"/>
+            <wp:effectExtent l="0" t="0" r="0" b="0"/>
+            <wp:docPr id="26" name="Picture 26"/>
+            <wp:cNvGraphicFramePr>
+              <a:graphicFrameLocks xmlns:a="http://schemas.openxmlformats.org/drawingml/2006/main" noChangeAspect="1"/>
+            </wp:cNvGraphicFramePr>
+            <a:graphic xmlns:a="http://schemas.openxmlformats.org/drawingml/2006/main">
+              <a:graphicData uri="http://schemas.openxmlformats.org/drawingml/2006/picture">
+                <pic:pic xmlns:pic="http://schemas.openxmlformats.org/drawingml/2006/picture">
+                  <pic:nvPicPr>
+                    <pic:cNvPr id="1" name=""/>
+                    <pic:cNvPicPr/>
+                  </pic:nvPicPr>
+                  <pic:blipFill>
+                    <a:blip r:embed="rId37"/>
+                    <a:stretch>
+                      <a:fillRect/>
+                    </a:stretch>
+                  </pic:blipFill>
+                  <pic:spPr>
+                    <a:xfrm>
+                      <a:off x="0" y="0"/>
+                      <a:ext cx="5791200" cy="400050"/>
+                    </a:xfrm>
+                    <a:prstGeom prst="rect">
+                      <a:avLst/>
+                    </a:prstGeom>
+                  </pic:spPr>
+                </pic:pic>
+              </a:graphicData>
+            </a:graphic>
+          </wp:inline>
+        </w:drawing>
+      </w:r>
+    </w:p>
+    <w:p>
+      <w:pPr>
+        <w:pStyle w:val="ListBullet"/>
+        <w:numPr>
+          <w:ilvl w:val="0"/>
+          <w:numId w:val="0"/>
+        </w:numPr>
+      </w:pPr>
+      <w:r>
+        <w:tab/>
+      </w:r>
+      <w:r>
+        <w:rPr>
+          <w:noProof/>
+        </w:rPr>
+        <w:drawing>
+          <wp:inline distT="0" distB="0" distL="0" distR="0" wp14:anchorId="2188D38E" wp14:editId="39D15458">
+            <wp:extent cx="5476875" cy="476250"/>
+            <wp:effectExtent l="0" t="0" r="9525" b="0"/>
+            <wp:docPr id="28" name="Picture 28"/>
+            <wp:cNvGraphicFramePr>
+              <a:graphicFrameLocks xmlns:a="http://schemas.openxmlformats.org/drawingml/2006/main" noChangeAspect="1"/>
+            </wp:cNvGraphicFramePr>
+            <a:graphic xmlns:a="http://schemas.openxmlformats.org/drawingml/2006/main">
+              <a:graphicData uri="http://schemas.openxmlformats.org/drawingml/2006/picture">
+                <pic:pic xmlns:pic="http://schemas.openxmlformats.org/drawingml/2006/picture">
+                  <pic:nvPicPr>
+                    <pic:cNvPr id="1" name=""/>
+                    <pic:cNvPicPr/>
+                  </pic:nvPicPr>
+                  <pic:blipFill>
+                    <a:blip r:embed="rId38"/>
+                    <a:stretch>
+                      <a:fillRect/>
+                    </a:stretch>
+                  </pic:blipFill>
+                  <pic:spPr>
+                    <a:xfrm>
+                      <a:off x="0" y="0"/>
+                      <a:ext cx="5476875" cy="476250"/>
+                    </a:xfrm>
+                    <a:prstGeom prst="rect">
+                      <a:avLst/>
+                    </a:prstGeom>
+                  </pic:spPr>
+                </pic:pic>
+              </a:graphicData>
+            </a:graphic>
+          </wp:inline>
+        </w:drawing>
+      </w:r>
+    </w:p>
+    <w:p>
+      <w:pPr>
+        <w:pStyle w:val="ListBullet"/>
+        <w:numPr>
+          <w:ilvl w:val="0"/>
+          <w:numId w:val="0"/>
+        </w:numPr>
+        <w:ind w:firstLine="720"/>
+      </w:pPr>
+      <w:bookmarkStart w:id="0" w:name="_GoBack"/>
+      <w:bookmarkEnd w:id="0"/>
+      <w:r>
+        <w:rPr>
+          <w:noProof/>
+        </w:rPr>
+        <w:drawing>
+          <wp:inline distT="0" distB="0" distL="0" distR="0" wp14:anchorId="762CE13B" wp14:editId="11B2A7E5">
+            <wp:extent cx="5419725" cy="619125"/>
+            <wp:effectExtent l="0" t="0" r="9525" b="9525"/>
+            <wp:docPr id="29" name="Picture 29"/>
+            <wp:cNvGraphicFramePr>
+              <a:graphicFrameLocks xmlns:a="http://schemas.openxmlformats.org/drawingml/2006/main" noChangeAspect="1"/>
+            </wp:cNvGraphicFramePr>
+            <a:graphic xmlns:a="http://schemas.openxmlformats.org/drawingml/2006/main">
+              <a:graphicData uri="http://schemas.openxmlformats.org/drawingml/2006/picture">
+                <pic:pic xmlns:pic="http://schemas.openxmlformats.org/drawingml/2006/picture">
+                  <pic:nvPicPr>
+                    <pic:cNvPr id="1" name=""/>
+                    <pic:cNvPicPr/>
+                  </pic:nvPicPr>
+                  <pic:blipFill>
+                    <a:blip r:embed="rId39"/>
+                    <a:stretch>
+                      <a:fillRect/>
+                    </a:stretch>
+                  </pic:blipFill>
+                  <pic:spPr>
+                    <a:xfrm>
+                      <a:off x="0" y="0"/>
+                      <a:ext cx="5419725" cy="619125"/>
+                    </a:xfrm>
+                    <a:prstGeom prst="rect">
+                      <a:avLst/>
+                    </a:prstGeom>
+                  </pic:spPr>
+                </pic:pic>
+              </a:graphicData>
+            </a:graphic>
+          </wp:inline>
+        </w:drawing>
       </w:r>
     </w:p>
     <w:p>
@@ -5703,7 +8186,7 @@
 </file>
 
 <file path=customXml/itemProps1.xml><?xml version="1.0" encoding="utf-8"?>
-<ds:datastoreItem xmlns:ds="http://schemas.openxmlformats.org/officeDocument/2006/customXml" ds:itemID="{65DDDD92-6622-4625-9E85-18F3631AC56F}">
+<ds:datastoreItem xmlns:ds="http://schemas.openxmlformats.org/officeDocument/2006/customXml" ds:itemID="{4C969A05-9198-45F5-B0AA-CB33B1F69B26}">
   <ds:schemaRefs>
     <ds:schemaRef ds:uri="http://schemas.openxmlformats.org/officeDocument/2006/bibliography"/>
   </ds:schemaRefs>

</xml_diff>

<commit_message>
Finish Wk 10 in Coursera Stanford ML, still need to get 100% on this week's quiz and SVM machine quiz
</commit_message>
<xml_diff>
--- a/MachineLearning/Coursera/StanfordMachineLearning/Week10_LargeScaleML/Week_10_GradientDescentWithLargeDatasets.docx
+++ b/MachineLearning/Coursera/StanfordMachineLearning/Week10_LargeScaleML/Week_10_GradientDescentWithLargeDatasets.docx
@@ -1171,7 +1171,13 @@
         <w:pStyle w:val="ListBullet"/>
       </w:pPr>
       <w:r>
-        <w:t xml:space="preserve">For many learning algorithms, among them linear </w:t>
+        <w:t>For many learning algorithms</w:t>
+      </w:r>
+      <w:r>
+        <w:t xml:space="preserve"> (</w:t>
+      </w:r>
+      <w:r>
+        <w:t xml:space="preserve">linear </w:t>
       </w:r>
       <w:r>
         <w:t>+ logistic regression, NN</w:t>
@@ -1180,7 +1186,13 @@
         <w:t xml:space="preserve">, </w:t>
       </w:r>
       <w:r>
-        <w:t xml:space="preserve">etc., </w:t>
+        <w:t>etc.</w:t>
+      </w:r>
+      <w:r>
+        <w:t>)</w:t>
+      </w:r>
+      <w:r>
+        <w:t xml:space="preserve">, </w:t>
       </w:r>
       <w:r>
         <w:t xml:space="preserve">the way we derive them </w:t>
@@ -1575,10 +1587,19 @@
         <w:t xml:space="preserve">Remember </w:t>
       </w:r>
       <w:r>
-        <w:t>gradient descent</w:t>
-      </w:r>
-      <w:r>
-        <w:t xml:space="preserve"> above:</w:t>
+        <w:t>the GD</w:t>
+      </w:r>
+      <w:r>
+        <w:t xml:space="preserve"> </w:t>
+      </w:r>
+      <w:r>
+        <w:t>plot</w:t>
+      </w:r>
+      <w:r>
+        <w:t xml:space="preserve"> </w:t>
+      </w:r>
+      <w:r>
+        <w:t>above:</w:t>
       </w:r>
       <w:r>
         <w:t xml:space="preserve"> if parameters are initialized to the point </w:t>
@@ -1619,10 +1640,13 @@
         <w:t>w/</w:t>
       </w:r>
       <w:r>
-        <w:t xml:space="preserve"> gradient</w:t>
-      </w:r>
-      <w:r>
-        <w:t xml:space="preserve"> descent is that if m is large, </w:t>
+        <w:t xml:space="preserve"> </w:t>
+      </w:r>
+      <w:r>
+        <w:t>GD</w:t>
+      </w:r>
+      <w:r>
+        <w:t xml:space="preserve"> is that if m is large, </w:t>
       </w:r>
       <w:r>
         <w:t xml:space="preserve">computing this derivative term can be very expensive, </w:t>
@@ -1666,7 +1690,13 @@
         <w:rPr>
           <w:b/>
         </w:rPr>
-        <w:t>Batch gradient descent</w:t>
+        <w:t xml:space="preserve">Batch </w:t>
+      </w:r>
+      <w:r>
+        <w:rPr>
+          <w:b/>
+        </w:rPr>
+        <w:t>GD</w:t>
       </w:r>
       <w:r>
         <w:t xml:space="preserve"> </w:t>
@@ -1872,7 +1902,22 @@
         <w:t>In contrast to b</w:t>
       </w:r>
       <w:r>
-        <w:t xml:space="preserve">atch gradient descent, a different algorithm </w:t>
+        <w:t xml:space="preserve">atch gradient descent, a </w:t>
+      </w:r>
+      <w:r>
+        <w:rPr>
+          <w:b/>
+        </w:rPr>
+        <w:t xml:space="preserve">Stochastic </w:t>
+      </w:r>
+      <w:r>
+        <w:rPr>
+          <w:b/>
+        </w:rPr>
+        <w:t>GD</w:t>
+      </w:r>
+      <w:r>
+        <w:t xml:space="preserve"> </w:t>
       </w:r>
       <w:r>
         <w:rPr>
@@ -2225,9 +2270,6 @@
         <w:t xml:space="preserve">. </w:t>
       </w:r>
       <w:r>
-        <w:sym w:font="Wingdings" w:char="F0E8"/>
-      </w:r>
-      <w:r>
         <w:t xml:space="preserve"> </w:t>
       </w:r>
     </w:p>
@@ -2623,7 +2665,10 @@
         <w:t xml:space="preserve"> </w:t>
       </w:r>
       <w:r>
-        <w:t xml:space="preserve">gradient descent step </w:t>
+        <w:t>GD</w:t>
+      </w:r>
+      <w:r>
+        <w:t xml:space="preserve"> step </w:t>
       </w:r>
       <w:r>
         <w:t>w/</w:t>
@@ -2662,9 +2707,6 @@
         </w:rPr>
         <w:t>training example</w:t>
       </w:r>
-      <w:r>
-        <w:t>.</w:t>
-      </w:r>
     </w:p>
     <w:p>
       <w:pPr>
@@ -2820,27 +2862,27 @@
         <w:pStyle w:val="ListBullet"/>
       </w:pPr>
       <w:r>
+        <w:t xml:space="preserve">This view of Stochastic </w:t>
+      </w:r>
+      <w:r>
+        <w:t xml:space="preserve">GD </w:t>
+      </w:r>
+      <w:r>
+        <w:t>also motivates why we want to start</w:t>
+      </w:r>
+      <w:r>
+        <w:t xml:space="preserve"> by randomly shuffling the data</w:t>
+      </w:r>
+      <w:r>
+        <w:t xml:space="preserve">set. </w:t>
+      </w:r>
+    </w:p>
+    <w:p>
+      <w:pPr>
+        <w:pStyle w:val="ListBullet"/>
+      </w:pPr>
+      <w:r>
         <w:lastRenderedPageBreak/>
-        <w:t xml:space="preserve">This view of Stochastic </w:t>
-      </w:r>
-      <w:r>
-        <w:t xml:space="preserve">GD </w:t>
-      </w:r>
-      <w:r>
-        <w:t>also motivates why we wanted to start</w:t>
-      </w:r>
-      <w:r>
-        <w:t xml:space="preserve"> by randomly shuffling the data</w:t>
-      </w:r>
-      <w:r>
-        <w:t xml:space="preserve">set. </w:t>
-      </w:r>
-    </w:p>
-    <w:p>
-      <w:pPr>
-        <w:pStyle w:val="ListBullet"/>
-      </w:pPr>
-      <w:r>
         <w:t xml:space="preserve">In </w:t>
       </w:r>
       <w:r>
@@ -4859,10 +4901,7 @@
         <w:t>GD</w:t>
       </w:r>
       <w:r>
-        <w:t xml:space="preserve"> algorithm</w:t>
-      </w:r>
-      <w:r>
-        <w:t xml:space="preserve">, how do you make sure it's completely debugged </w:t>
+        <w:t xml:space="preserve"> algorithm, how do you make sure it's completely debugged </w:t>
       </w:r>
       <w:r>
         <w:t>+</w:t>
@@ -5107,7 +5146,11 @@
         <w:t>take the</w:t>
       </w:r>
       <w:r>
-        <w:t xml:space="preserve"> cost of the parameters </w:t>
+        <w:t xml:space="preserve"> </w:t>
+      </w:r>
+      <w:bookmarkStart w:id="0" w:name="_GoBack"/>
+      <w:r>
+        <w:t xml:space="preserve">cost of the parameters </w:t>
       </w:r>
       <w:r>
         <w:t>ϴ w/</w:t>
@@ -5119,6 +5162,7 @@
         <w:t>ect to a single training example, ({x(i), y(i})</w:t>
       </w:r>
     </w:p>
+    <w:bookmarkEnd w:id="0"/>
     <w:p>
       <w:pPr>
         <w:pStyle w:val="ListBullet"/>
@@ -5210,143 +5254,201 @@
         <w:rPr>
           <w:i/>
         </w:rPr>
-        <w:t xml:space="preserve">before we update </w:t>
+        <w:t xml:space="preserve">before we update ϴ using ({x(i), y(i}) </w:t>
+      </w:r>
+    </w:p>
+    <w:p>
+      <w:pPr>
+        <w:pStyle w:val="ListBullet"/>
+      </w:pPr>
+      <w:r>
+        <w:t>I</w:t>
+      </w:r>
+      <w:r>
+        <w:t xml:space="preserve">n stochastic </w:t>
+      </w:r>
+      <w:r>
+        <w:t xml:space="preserve">GD, we </w:t>
+      </w:r>
+      <w:r>
+        <w:t>look at the examples</w:t>
+      </w:r>
+      <w:r>
+        <w:t xml:space="preserve"> ({x(i), y(i})</w:t>
+      </w:r>
+      <w:r>
+        <w:t xml:space="preserve"> in order</w:t>
+      </w:r>
+      <w:r>
+        <w:t xml:space="preserve">, make an </w:t>
+      </w:r>
+      <w:r>
+        <w:t xml:space="preserve">update </w:t>
+      </w:r>
+      <w:r>
+        <w:t>w/</w:t>
+      </w:r>
+      <w:r>
+        <w:t xml:space="preserve"> respect to this example, then</w:t>
+      </w:r>
+      <w:r>
+        <w:t xml:space="preserve"> go on to the next example</w:t>
+      </w:r>
+      <w:r>
+        <w:t xml:space="preserve"> ({x(I + 1), y(I + 1})</w:t>
+      </w:r>
+      <w:r>
+        <w:t xml:space="preserve">, </w:t>
+      </w:r>
+      <w:r>
+        <w:t>+</w:t>
+      </w:r>
+      <w:r>
+        <w:t xml:space="preserve"> so on</w:t>
+      </w:r>
+    </w:p>
+    <w:p>
+      <w:pPr>
+        <w:pStyle w:val="ListBullet"/>
+      </w:pPr>
+      <w:r>
+        <w:t xml:space="preserve">So, while the algorithm is looking at the example </w:t>
+      </w:r>
+      <w:r>
+        <w:t xml:space="preserve">({x(i), y(i}) </w:t>
+      </w:r>
+      <w:r>
+        <w:t xml:space="preserve">but </w:t>
       </w:r>
       <w:r>
         <w:rPr>
           <w:i/>
         </w:rPr>
+        <w:t xml:space="preserve">compute the cost of that example </w:t>
+      </w:r>
+      <w:r>
+        <w:rPr>
+          <w:i/>
+        </w:rPr>
+        <w:t>before</w:t>
+      </w:r>
+      <w:r>
+        <w:t xml:space="preserve"> it </w:t>
+      </w:r>
+      <w:r>
+        <w:t xml:space="preserve">updates </w:t>
+      </w:r>
+      <w:r>
+        <w:t xml:space="preserve">the parameters </w:t>
+      </w:r>
+      <w:r>
         <w:t>ϴ</w:t>
       </w:r>
       <w:r>
+        <w:t xml:space="preserve"> </w:t>
+      </w:r>
+      <w:r>
+        <w:t>using that example</w:t>
+      </w:r>
+    </w:p>
+    <w:p>
+      <w:pPr>
+        <w:pStyle w:val="ListBullet"/>
+      </w:pPr>
+      <w:r>
+        <w:t>A</w:t>
+      </w:r>
+      <w:r>
+        <w:t>s</w:t>
+      </w:r>
+      <w:r>
+        <w:t xml:space="preserve"> stochastic </w:t>
+      </w:r>
+      <w:r>
+        <w:t>GD</w:t>
+      </w:r>
+      <w:r>
+        <w:t xml:space="preserve"> is scanning through </w:t>
+      </w:r>
+      <w:r>
+        <w:t>a</w:t>
+      </w:r>
+      <w:r>
+        <w:t xml:space="preserve"> training set</w:t>
+      </w:r>
+      <w:r>
+        <w:t>,</w:t>
+      </w:r>
+      <w:r>
+        <w:t xml:space="preserve"> right before </w:t>
+      </w:r>
+      <w:r>
+        <w:t>updating ϴ</w:t>
+      </w:r>
+      <w:r>
+        <w:t xml:space="preserve"> using a specific training example </w:t>
+      </w:r>
+      <w:r>
+        <w:t xml:space="preserve">({x(i), y(i}), </w:t>
+      </w:r>
+      <w:r>
+        <w:t xml:space="preserve">let's </w:t>
+      </w:r>
+      <w:r>
+        <w:t xml:space="preserve">the cost on that ({x(i), y(i}) = </w:t>
+      </w:r>
+      <w:r>
+        <w:rPr>
+          <w:u w:val="single"/>
+        </w:rPr>
+        <w:t xml:space="preserve">how well our hypothesis </w:t>
+      </w:r>
+      <w:r>
+        <w:rPr>
+          <w:u w:val="single"/>
+        </w:rPr>
+        <w:t>h(</w:t>
+      </w:r>
+      <w:r>
+        <w:rPr>
+          <w:u w:val="single"/>
+        </w:rPr>
+        <w:t>ϴ</w:t>
+      </w:r>
+      <w:r>
+        <w:rPr>
+          <w:u w:val="single"/>
+        </w:rPr>
+        <w:t xml:space="preserve">)x </w:t>
+      </w:r>
+      <w:r>
+        <w:rPr>
+          <w:u w:val="single"/>
+        </w:rPr>
+        <w:t>is doing on that training example</w:t>
+      </w:r>
+      <w:r>
+        <w:t>.</w:t>
+      </w:r>
+    </w:p>
+    <w:p>
+      <w:pPr>
+        <w:pStyle w:val="ListBullet"/>
+      </w:pPr>
+      <w:r>
+        <w:t>D</w:t>
+      </w:r>
+      <w:r>
+        <w:t xml:space="preserve">o this </w:t>
+      </w:r>
+      <w:r>
         <w:rPr>
           <w:i/>
         </w:rPr>
-        <w:t xml:space="preserve"> using </w:t>
-      </w:r>
-      <w:r>
-        <w:rPr>
-          <w:i/>
-        </w:rPr>
-        <w:t>({x(i), y(i})</w:t>
-      </w:r>
-      <w:r>
-        <w:rPr>
-          <w:i/>
-        </w:rPr>
-        <w:t xml:space="preserve"> </w:t>
-      </w:r>
-    </w:p>
-    <w:p>
-      <w:pPr>
-        <w:pStyle w:val="ListBullet"/>
-      </w:pPr>
-      <w:r>
-        <w:t>I</w:t>
-      </w:r>
-      <w:r>
-        <w:t xml:space="preserve">n stochastic </w:t>
-      </w:r>
-      <w:r>
-        <w:t xml:space="preserve">GD, we </w:t>
-      </w:r>
-      <w:r>
-        <w:t>look at the examples</w:t>
-      </w:r>
-      <w:r>
-        <w:t xml:space="preserve"> </w:t>
-      </w:r>
-      <w:r>
-        <w:t>({x(i), y(i})</w:t>
-      </w:r>
-      <w:r>
-        <w:t xml:space="preserve"> in order</w:t>
-      </w:r>
-      <w:r>
-        <w:t xml:space="preserve">, make an </w:t>
-      </w:r>
-      <w:r>
-        <w:t xml:space="preserve">update </w:t>
-      </w:r>
-      <w:r>
-        <w:t>w/</w:t>
-      </w:r>
-      <w:r>
-        <w:t xml:space="preserve"> respect to this example, then</w:t>
-      </w:r>
-      <w:r>
-        <w:t xml:space="preserve"> go on to the next example</w:t>
-      </w:r>
-      <w:r>
-        <w:t xml:space="preserve"> </w:t>
-      </w:r>
-      <w:r>
-        <w:t>({x(</w:t>
-      </w:r>
-      <w:r>
-        <w:t>I + 1</w:t>
-      </w:r>
-      <w:r>
-        <w:t>), y(</w:t>
-      </w:r>
-      <w:r>
-        <w:t>I + 1</w:t>
-      </w:r>
-      <w:r>
-        <w:t>})</w:t>
-      </w:r>
-      <w:r>
-        <w:t xml:space="preserve">, </w:t>
-      </w:r>
-      <w:r>
-        <w:t>+</w:t>
-      </w:r>
-      <w:r>
-        <w:t xml:space="preserve"> so on</w:t>
-      </w:r>
-    </w:p>
-    <w:p>
-      <w:pPr>
-        <w:pStyle w:val="ListBullet"/>
-      </w:pPr>
-      <w:r>
-        <w:t xml:space="preserve">So, while the algorithm is looking at the example </w:t>
-      </w:r>
-      <w:r>
-        <w:t>({x(i), y(i})</w:t>
-      </w:r>
-      <w:r>
-        <w:t xml:space="preserve"> </w:t>
-      </w:r>
-      <w:r>
-        <w:t xml:space="preserve">but </w:t>
-      </w:r>
-      <w:r>
-        <w:rPr>
-          <w:i/>
-        </w:rPr>
-        <w:t>compute the cost of that example</w:t>
-      </w:r>
-      <w:r>
-        <w:rPr>
-          <w:i/>
-        </w:rPr>
-        <w:t xml:space="preserve"> </w:t>
-      </w:r>
-      <w:r>
-        <w:rPr>
-          <w:i/>
-        </w:rPr>
         <w:t>before</w:t>
       </w:r>
       <w:r>
-        <w:t xml:space="preserve"> it </w:t>
-      </w:r>
-      <w:r>
-        <w:t xml:space="preserve">updates </w:t>
-      </w:r>
-      <w:r>
-        <w:t xml:space="preserve">the parameters </w:t>
+        <w:t xml:space="preserve"> updating </w:t>
       </w:r>
       <w:r>
         <w:t>ϴ</w:t>
@@ -5355,146 +5457,19 @@
         <w:t xml:space="preserve"> </w:t>
       </w:r>
       <w:r>
-        <w:t>using that example</w:t>
-      </w:r>
-    </w:p>
-    <w:p>
-      <w:pPr>
-        <w:pStyle w:val="ListBullet"/>
-      </w:pPr>
-      <w:r>
-        <w:t>A</w:t>
-      </w:r>
-      <w:r>
-        <w:t>s</w:t>
-      </w:r>
-      <w:r>
-        <w:t xml:space="preserve"> stochastic </w:t>
-      </w:r>
-      <w:r>
-        <w:t>GD</w:t>
-      </w:r>
-      <w:r>
-        <w:t xml:space="preserve"> is scanning through </w:t>
-      </w:r>
-      <w:r>
-        <w:t>a</w:t>
-      </w:r>
-      <w:r>
-        <w:t xml:space="preserve"> training set</w:t>
-      </w:r>
-      <w:r>
-        <w:t>,</w:t>
-      </w:r>
-      <w:r>
-        <w:t xml:space="preserve"> right before </w:t>
-      </w:r>
-      <w:r>
-        <w:t xml:space="preserve">updating </w:t>
+        <w:t>b/c</w:t>
+      </w:r>
+      <w:r>
+        <w:t xml:space="preserve"> if we've just updated </w:t>
       </w:r>
       <w:r>
         <w:t>ϴ</w:t>
       </w:r>
       <w:r>
-        <w:t xml:space="preserve"> using a specific training example </w:t>
-      </w:r>
-      <w:r>
-        <w:t>({x(i), y(i})</w:t>
-      </w:r>
-      <w:r>
-        <w:t xml:space="preserve">, </w:t>
-      </w:r>
-      <w:r>
-        <w:t xml:space="preserve">let's </w:t>
-      </w:r>
-      <w:r>
-        <w:t xml:space="preserve">the cost on that </w:t>
-      </w:r>
-      <w:r>
-        <w:t xml:space="preserve">({x(i), y(i}) </w:t>
-      </w:r>
-      <w:r>
-        <w:t xml:space="preserve">= </w:t>
-      </w:r>
-      <w:r>
-        <w:rPr>
-          <w:u w:val="single"/>
-        </w:rPr>
-        <w:t xml:space="preserve">how well our hypothesis </w:t>
-      </w:r>
-      <w:r>
-        <w:rPr>
-          <w:u w:val="single"/>
-        </w:rPr>
-        <w:t>h(</w:t>
-      </w:r>
-      <w:r>
-        <w:rPr>
-          <w:u w:val="single"/>
-        </w:rPr>
-        <w:t>ϴ</w:t>
-      </w:r>
-      <w:r>
-        <w:rPr>
-          <w:u w:val="single"/>
-        </w:rPr>
-        <w:t xml:space="preserve">)x </w:t>
-      </w:r>
-      <w:r>
-        <w:rPr>
-          <w:u w:val="single"/>
-        </w:rPr>
-        <w:t>is doing on that training example</w:t>
-      </w:r>
-      <w:r>
-        <w:t>.</w:t>
-      </w:r>
-    </w:p>
-    <w:p>
-      <w:pPr>
-        <w:pStyle w:val="ListBullet"/>
-      </w:pPr>
-      <w:r>
-        <w:t>D</w:t>
-      </w:r>
-      <w:r>
-        <w:t xml:space="preserve">o this </w:t>
-      </w:r>
-      <w:r>
-        <w:rPr>
-          <w:i/>
-        </w:rPr>
-        <w:t>before</w:t>
-      </w:r>
-      <w:r>
-        <w:t xml:space="preserve"> updating </w:t>
-      </w:r>
-      <w:r>
-        <w:t>ϴ</w:t>
-      </w:r>
-      <w:r>
-        <w:t xml:space="preserve"> </w:t>
-      </w:r>
-      <w:r>
-        <w:t>b/c</w:t>
-      </w:r>
-      <w:r>
-        <w:t xml:space="preserve"> if we've just updated </w:t>
-      </w:r>
-      <w:r>
-        <w:t>ϴ</w:t>
-      </w:r>
-      <w:r>
         <w:t xml:space="preserve"> using example</w:t>
       </w:r>
       <w:r>
-        <w:t xml:space="preserve"> </w:t>
-      </w:r>
-      <w:r>
-        <w:t>({x(i), y(i})</w:t>
-      </w:r>
-      <w:r>
-        <w:t>,</w:t>
+        <w:t xml:space="preserve"> ({x(i), y(i}),</w:t>
       </w:r>
       <w:r>
         <w:t xml:space="preserve"> </w:t>
@@ -6458,7 +6433,13 @@
         <w:t xml:space="preserve">is a curve that </w:t>
       </w:r>
       <w:r>
-        <w:t>actually looks like it's increasing</w:t>
+        <w:t xml:space="preserve">actually looks like </w:t>
+      </w:r>
+      <w:r>
+        <w:t>its</w:t>
+      </w:r>
+      <w:r>
+        <w:t xml:space="preserve"> increasing</w:t>
       </w:r>
       <w:r>
         <w:t xml:space="preserve"> = </w:t>
@@ -7266,8 +7247,6 @@
         </w:numPr>
         <w:ind w:firstLine="720"/>
       </w:pPr>
-      <w:bookmarkStart w:id="0" w:name="_GoBack"/>
-      <w:bookmarkEnd w:id="0"/>
       <w:r>
         <w:rPr>
           <w:noProof/>
@@ -7384,7 +7363,7 @@
   <w:abstractNum w:abstractNumId="0" w15:restartNumberingAfterBreak="0">
     <w:nsid w:val="FFFFFF89"/>
     <w:multiLevelType w:val="singleLevel"/>
-    <w:tmpl w:val="5B58B798"/>
+    <w:tmpl w:val="55029766"/>
     <w:lvl w:ilvl="0">
       <w:start w:val="1"/>
       <w:numFmt w:val="bullet"/>
@@ -8186,7 +8165,7 @@
 </file>
 
 <file path=customXml/itemProps1.xml><?xml version="1.0" encoding="utf-8"?>
-<ds:datastoreItem xmlns:ds="http://schemas.openxmlformats.org/officeDocument/2006/customXml" ds:itemID="{4C969A05-9198-45F5-B0AA-CB33B1F69B26}">
+<ds:datastoreItem xmlns:ds="http://schemas.openxmlformats.org/officeDocument/2006/customXml" ds:itemID="{DE7F380C-595D-44E5-B82D-1D923C4C4F33}">
   <ds:schemaRefs>
     <ds:schemaRef ds:uri="http://schemas.openxmlformats.org/officeDocument/2006/bibliography"/>
   </ds:schemaRefs>

</xml_diff>